<commit_message>
main finished report :')
</commit_message>
<xml_diff>
--- a/report.docx
+++ b/report.docx
@@ -334,7 +334,6 @@
                                       </w:rPr>
                                       <w:t xml:space="preserve">This report introduces a Casino-Style Arcade Game Framework for rapid development of web-based arcade games. Built with Node.js and a </w:t>
                                     </w:r>
-                                    <w:proofErr w:type="spellStart"/>
                                     <w:r>
                                       <w:rPr>
                                         <w:color w:val="595959" w:themeColor="text1" w:themeTint="A6"/>
@@ -343,32 +342,13 @@
                                       </w:rPr>
                                       <w:t>monorepo</w:t>
                                     </w:r>
-                                    <w:proofErr w:type="spellEnd"/>
                                     <w:r>
                                       <w:rPr>
                                         <w:color w:val="595959" w:themeColor="text1" w:themeTint="A6"/>
                                         <w:sz w:val="20"/>
                                         <w:szCs w:val="20"/>
                                       </w:rPr>
-                                      <w:t xml:space="preserve"> architecture, the framework allows developers to create engaging games quickly using limited resources. It features a mock JSON database to support game logic and incorporates tools like </w:t>
-                                    </w:r>
-                                    <w:proofErr w:type="spellStart"/>
-                                    <w:r>
-                                      <w:rPr>
-                                        <w:color w:val="595959" w:themeColor="text1" w:themeTint="A6"/>
-                                        <w:sz w:val="20"/>
-                                        <w:szCs w:val="20"/>
-                                      </w:rPr>
-                                      <w:t>gsap</w:t>
-                                    </w:r>
-                                    <w:proofErr w:type="spellEnd"/>
-                                    <w:r>
-                                      <w:rPr>
-                                        <w:color w:val="595959" w:themeColor="text1" w:themeTint="A6"/>
-                                        <w:sz w:val="20"/>
-                                        <w:szCs w:val="20"/>
-                                      </w:rPr>
-                                      <w:t xml:space="preserve"> and pixi.js for enhanced functionality. The effectiveness of this framework is demonstrated through four games: Tricky Cups, Higher or Lower, Bombs Away, and Wheel of Payouts. This report details the framework's design, implementation, and potential for future enhancements.</w:t>
+                                      <w:t xml:space="preserve"> architecture, the framework allows developers to create engaging games quickly using limited resources. It features a mock JSON database to support game logic and incorporates tools like gsap and pixi.js for enhanced functionality. The effectiveness of this framework is demonstrated through four games: Tricky Cups, Higher or Lower, Bombs Away, and Wheel of Payouts. This report details the framework's design, implementation, and potential for future enhancements.</w:t>
                                     </w:r>
                                   </w:p>
                                 </w:sdtContent>
@@ -449,7 +429,6 @@
                                 </w:rPr>
                                 <w:t xml:space="preserve">This report introduces a Casino-Style Arcade Game Framework for rapid development of web-based arcade games. Built with Node.js and a </w:t>
                               </w:r>
-                              <w:proofErr w:type="spellStart"/>
                               <w:r>
                                 <w:rPr>
                                   <w:color w:val="595959" w:themeColor="text1" w:themeTint="A6"/>
@@ -458,32 +437,13 @@
                                 </w:rPr>
                                 <w:t>monorepo</w:t>
                               </w:r>
-                              <w:proofErr w:type="spellEnd"/>
                               <w:r>
                                 <w:rPr>
                                   <w:color w:val="595959" w:themeColor="text1" w:themeTint="A6"/>
                                   <w:sz w:val="20"/>
                                   <w:szCs w:val="20"/>
                                 </w:rPr>
-                                <w:t xml:space="preserve"> architecture, the framework allows developers to create engaging games quickly using limited resources. It features a mock JSON database to support game logic and incorporates tools like </w:t>
-                              </w:r>
-                              <w:proofErr w:type="spellStart"/>
-                              <w:r>
-                                <w:rPr>
-                                  <w:color w:val="595959" w:themeColor="text1" w:themeTint="A6"/>
-                                  <w:sz w:val="20"/>
-                                  <w:szCs w:val="20"/>
-                                </w:rPr>
-                                <w:t>gsap</w:t>
-                              </w:r>
-                              <w:proofErr w:type="spellEnd"/>
-                              <w:r>
-                                <w:rPr>
-                                  <w:color w:val="595959" w:themeColor="text1" w:themeTint="A6"/>
-                                  <w:sz w:val="20"/>
-                                  <w:szCs w:val="20"/>
-                                </w:rPr>
-                                <w:t xml:space="preserve"> and pixi.js for enhanced functionality. The effectiveness of this framework is demonstrated through four games: Tricky Cups, Higher or Lower, Bombs Away, and Wheel of Payouts. This report details the framework's design, implementation, and potential for future enhancements.</w:t>
+                                <w:t xml:space="preserve"> architecture, the framework allows developers to create engaging games quickly using limited resources. It features a mock JSON database to support game logic and incorporates tools like gsap and pixi.js for enhanced functionality. The effectiveness of this framework is demonstrated through four games: Tricky Cups, Higher or Lower, Bombs Away, and Wheel of Payouts. This report details the framework's design, implementation, and potential for future enhancements.</w:t>
                               </w:r>
                             </w:p>
                           </w:sdtContent>
@@ -563,91 +523,83 @@
                                 <w:pPr>
                                   <w:jc w:val="right"/>
                                   <w:rPr>
+                                    <w:caps/>
                                     <w:color w:val="4472C4" w:themeColor="accent1"/>
                                     <w:sz w:val="64"/>
                                     <w:szCs w:val="64"/>
                                   </w:rPr>
                                 </w:pPr>
-                                <w:sdt>
-                                  <w:sdtPr>
-                                    <w:rPr>
-                                      <w:caps/>
-                                      <w:color w:val="4472C4" w:themeColor="accent1"/>
-                                      <w:sz w:val="64"/>
-                                      <w:szCs w:val="64"/>
-                                    </w:rPr>
-                                    <w:alias w:val="Title"/>
-                                    <w:tag w:val=""/>
-                                    <w:id w:val="630141079"/>
-                                    <w:dataBinding w:prefixMappings="xmlns:ns0='http://purl.org/dc/elements/1.1/' xmlns:ns1='http://schemas.openxmlformats.org/package/2006/metadata/core-properties' " w:xpath="/ns1:coreProperties[1]/ns0:title[1]" w:storeItemID="{6C3C8BC8-F283-45AE-878A-BAB7291924A1}"/>
-                                    <w:text w:multiLine="1"/>
-                                  </w:sdtPr>
-                                  <w:sdtContent>
-                                    <w:r>
-                                      <w:rPr>
-                                        <w:caps/>
-                                        <w:color w:val="4472C4" w:themeColor="accent1"/>
-                                        <w:sz w:val="64"/>
-                                        <w:szCs w:val="64"/>
-                                      </w:rPr>
-                                      <w:t xml:space="preserve">Casino-Style Arcade Game Framework: A </w:t>
-                                    </w:r>
-                                    <w:r>
-                                      <w:rPr>
-                                        <w:caps/>
-                                        <w:color w:val="4472C4" w:themeColor="accent1"/>
-                                        <w:sz w:val="64"/>
-                                        <w:szCs w:val="64"/>
-                                      </w:rPr>
-                                      <w:t>Monorepo</w:t>
-                                    </w:r>
-                                    <w:r>
-                                      <w:rPr>
-                                        <w:caps/>
-                                        <w:color w:val="4472C4" w:themeColor="accent1"/>
-                                        <w:sz w:val="64"/>
-                                        <w:szCs w:val="64"/>
-                                      </w:rPr>
-                                      <w:t xml:space="preserve"> Approach</w:t>
-                                    </w:r>
-                                  </w:sdtContent>
-                                </w:sdt>
+                                <w:r>
+                                  <w:rPr>
+                                    <w:caps/>
+                                    <w:color w:val="4472C4" w:themeColor="accent1"/>
+                                    <w:sz w:val="64"/>
+                                    <w:szCs w:val="64"/>
+                                  </w:rPr>
+                                  <w:t>CI601 – The Computing</w:t>
+                                </w:r>
+                                <w:r>
+                                  <w:rPr>
+                                    <w:caps/>
+                                    <w:color w:val="4472C4" w:themeColor="accent1"/>
+                                    <w:sz w:val="64"/>
+                                    <w:szCs w:val="64"/>
+                                  </w:rPr>
+                                  <w:t xml:space="preserve"> </w:t>
+                                </w:r>
+                                <w:r>
+                                  <w:rPr>
+                                    <w:caps/>
+                                    <w:color w:val="4472C4" w:themeColor="accent1"/>
+                                    <w:sz w:val="64"/>
+                                    <w:szCs w:val="64"/>
+                                  </w:rPr>
+                                  <w:t>Project</w:t>
+                                </w:r>
                               </w:p>
-                              <w:sdt>
-                                <w:sdtPr>
+                              <w:p>
+                                <w:pPr>
+                                  <w:jc w:val="right"/>
                                   <w:rPr>
+                                    <w:smallCaps/>
                                     <w:color w:val="404040" w:themeColor="text1" w:themeTint="BF"/>
                                     <w:sz w:val="36"/>
                                     <w:szCs w:val="36"/>
                                   </w:rPr>
-                                  <w:alias w:val="Subtitle"/>
-                                  <w:tag w:val=""/>
-                                  <w:id w:val="1759551507"/>
-                                  <w:dataBinding w:prefixMappings="xmlns:ns0='http://purl.org/dc/elements/1.1/' xmlns:ns1='http://schemas.openxmlformats.org/package/2006/metadata/core-properties' " w:xpath="/ns1:coreProperties[1]/ns0:subject[1]" w:storeItemID="{6C3C8BC8-F283-45AE-878A-BAB7291924A1}"/>
-                                  <w:text/>
-                                </w:sdtPr>
-                                <w:sdtContent>
-                                  <w:p>
-                                    <w:pPr>
-                                      <w:jc w:val="right"/>
-                                      <w:rPr>
-                                        <w:smallCaps/>
-                                        <w:color w:val="404040" w:themeColor="text1" w:themeTint="BF"/>
-                                        <w:sz w:val="36"/>
-                                        <w:szCs w:val="36"/>
-                                      </w:rPr>
-                                    </w:pPr>
+                                </w:pPr>
+                                <w:sdt>
+                                  <w:sdtPr>
+                                    <w:rPr>
+                                      <w:color w:val="404040" w:themeColor="text1" w:themeTint="BF"/>
+                                      <w:sz w:val="36"/>
+                                      <w:szCs w:val="36"/>
+                                    </w:rPr>
+                                    <w:alias w:val="Subtitle"/>
+                                    <w:tag w:val=""/>
+                                    <w:id w:val="1759551507"/>
+                                    <w:dataBinding w:prefixMappings="xmlns:ns0='http://purl.org/dc/elements/1.1/' xmlns:ns1='http://schemas.openxmlformats.org/package/2006/metadata/core-properties' " w:xpath="/ns1:coreProperties[1]/ns0:subject[1]" w:storeItemID="{6C3C8BC8-F283-45AE-878A-BAB7291924A1}"/>
+                                    <w:text/>
+                                  </w:sdtPr>
+                                  <w:sdtContent>
                                     <w:r>
                                       <w:rPr>
                                         <w:color w:val="404040" w:themeColor="text1" w:themeTint="BF"/>
                                         <w:sz w:val="36"/>
                                         <w:szCs w:val="36"/>
                                       </w:rPr>
-                                      <w:t>The Computing Project</w:t>
+                                      <w:t xml:space="preserve">Project Supervisor: </w:t>
                                     </w:r>
-                                  </w:p>
-                                </w:sdtContent>
-                              </w:sdt>
+                                    <w:r>
+                                      <w:rPr>
+                                        <w:color w:val="404040" w:themeColor="text1" w:themeTint="BF"/>
+                                        <w:sz w:val="36"/>
+                                        <w:szCs w:val="36"/>
+                                      </w:rPr>
+                                      <w:t>Robin Heath</w:t>
+                                    </w:r>
+                                  </w:sdtContent>
+                                </w:sdt>
+                              </w:p>
                             </w:txbxContent>
                           </wps:txbx>
                           <wps:bodyPr rot="0" spcFirstLastPara="0" vertOverflow="overflow" horzOverflow="overflow" vert="horz" wrap="square" lIns="1600200" tIns="0" rIns="685800" bIns="0" numCol="1" spcCol="0" rtlCol="0" fromWordArt="0" anchor="b" anchorCtr="0" forceAA="0" compatLnSpc="1">
@@ -677,91 +629,83 @@
                           <w:pPr>
                             <w:jc w:val="right"/>
                             <w:rPr>
+                              <w:caps/>
                               <w:color w:val="4472C4" w:themeColor="accent1"/>
                               <w:sz w:val="64"/>
                               <w:szCs w:val="64"/>
                             </w:rPr>
                           </w:pPr>
-                          <w:sdt>
-                            <w:sdtPr>
-                              <w:rPr>
-                                <w:caps/>
-                                <w:color w:val="4472C4" w:themeColor="accent1"/>
-                                <w:sz w:val="64"/>
-                                <w:szCs w:val="64"/>
-                              </w:rPr>
-                              <w:alias w:val="Title"/>
-                              <w:tag w:val=""/>
-                              <w:id w:val="630141079"/>
-                              <w:dataBinding w:prefixMappings="xmlns:ns0='http://purl.org/dc/elements/1.1/' xmlns:ns1='http://schemas.openxmlformats.org/package/2006/metadata/core-properties' " w:xpath="/ns1:coreProperties[1]/ns0:title[1]" w:storeItemID="{6C3C8BC8-F283-45AE-878A-BAB7291924A1}"/>
-                              <w:text w:multiLine="1"/>
-                            </w:sdtPr>
-                            <w:sdtContent>
-                              <w:r>
-                                <w:rPr>
-                                  <w:caps/>
-                                  <w:color w:val="4472C4" w:themeColor="accent1"/>
-                                  <w:sz w:val="64"/>
-                                  <w:szCs w:val="64"/>
-                                </w:rPr>
-                                <w:t xml:space="preserve">Casino-Style Arcade Game Framework: A </w:t>
-                              </w:r>
-                              <w:r>
-                                <w:rPr>
-                                  <w:caps/>
-                                  <w:color w:val="4472C4" w:themeColor="accent1"/>
-                                  <w:sz w:val="64"/>
-                                  <w:szCs w:val="64"/>
-                                </w:rPr>
-                                <w:t>Monorepo</w:t>
-                              </w:r>
-                              <w:r>
-                                <w:rPr>
-                                  <w:caps/>
-                                  <w:color w:val="4472C4" w:themeColor="accent1"/>
-                                  <w:sz w:val="64"/>
-                                  <w:szCs w:val="64"/>
-                                </w:rPr>
-                                <w:t xml:space="preserve"> Approach</w:t>
-                              </w:r>
-                            </w:sdtContent>
-                          </w:sdt>
+                          <w:r>
+                            <w:rPr>
+                              <w:caps/>
+                              <w:color w:val="4472C4" w:themeColor="accent1"/>
+                              <w:sz w:val="64"/>
+                              <w:szCs w:val="64"/>
+                            </w:rPr>
+                            <w:t>CI601 – The Computing</w:t>
+                          </w:r>
+                          <w:r>
+                            <w:rPr>
+                              <w:caps/>
+                              <w:color w:val="4472C4" w:themeColor="accent1"/>
+                              <w:sz w:val="64"/>
+                              <w:szCs w:val="64"/>
+                            </w:rPr>
+                            <w:t xml:space="preserve"> </w:t>
+                          </w:r>
+                          <w:r>
+                            <w:rPr>
+                              <w:caps/>
+                              <w:color w:val="4472C4" w:themeColor="accent1"/>
+                              <w:sz w:val="64"/>
+                              <w:szCs w:val="64"/>
+                            </w:rPr>
+                            <w:t>Project</w:t>
+                          </w:r>
                         </w:p>
-                        <w:sdt>
-                          <w:sdtPr>
+                        <w:p>
+                          <w:pPr>
+                            <w:jc w:val="right"/>
                             <w:rPr>
+                              <w:smallCaps/>
                               <w:color w:val="404040" w:themeColor="text1" w:themeTint="BF"/>
                               <w:sz w:val="36"/>
                               <w:szCs w:val="36"/>
                             </w:rPr>
-                            <w:alias w:val="Subtitle"/>
-                            <w:tag w:val=""/>
-                            <w:id w:val="1759551507"/>
-                            <w:dataBinding w:prefixMappings="xmlns:ns0='http://purl.org/dc/elements/1.1/' xmlns:ns1='http://schemas.openxmlformats.org/package/2006/metadata/core-properties' " w:xpath="/ns1:coreProperties[1]/ns0:subject[1]" w:storeItemID="{6C3C8BC8-F283-45AE-878A-BAB7291924A1}"/>
-                            <w:text/>
-                          </w:sdtPr>
-                          <w:sdtContent>
-                            <w:p>
-                              <w:pPr>
-                                <w:jc w:val="right"/>
-                                <w:rPr>
-                                  <w:smallCaps/>
-                                  <w:color w:val="404040" w:themeColor="text1" w:themeTint="BF"/>
-                                  <w:sz w:val="36"/>
-                                  <w:szCs w:val="36"/>
-                                </w:rPr>
-                              </w:pPr>
+                          </w:pPr>
+                          <w:sdt>
+                            <w:sdtPr>
+                              <w:rPr>
+                                <w:color w:val="404040" w:themeColor="text1" w:themeTint="BF"/>
+                                <w:sz w:val="36"/>
+                                <w:szCs w:val="36"/>
+                              </w:rPr>
+                              <w:alias w:val="Subtitle"/>
+                              <w:tag w:val=""/>
+                              <w:id w:val="1759551507"/>
+                              <w:dataBinding w:prefixMappings="xmlns:ns0='http://purl.org/dc/elements/1.1/' xmlns:ns1='http://schemas.openxmlformats.org/package/2006/metadata/core-properties' " w:xpath="/ns1:coreProperties[1]/ns0:subject[1]" w:storeItemID="{6C3C8BC8-F283-45AE-878A-BAB7291924A1}"/>
+                              <w:text/>
+                            </w:sdtPr>
+                            <w:sdtContent>
                               <w:r>
                                 <w:rPr>
                                   <w:color w:val="404040" w:themeColor="text1" w:themeTint="BF"/>
                                   <w:sz w:val="36"/>
                                   <w:szCs w:val="36"/>
                                 </w:rPr>
-                                <w:t>The Computing Project</w:t>
+                                <w:t xml:space="preserve">Project Supervisor: </w:t>
                               </w:r>
-                            </w:p>
-                          </w:sdtContent>
-                        </w:sdt>
+                              <w:r>
+                                <w:rPr>
+                                  <w:color w:val="404040" w:themeColor="text1" w:themeTint="BF"/>
+                                  <w:sz w:val="36"/>
+                                  <w:szCs w:val="36"/>
+                                </w:rPr>
+                                <w:t>Robin Heath</w:t>
+                              </w:r>
+                            </w:sdtContent>
+                          </w:sdt>
+                        </w:p>
                       </w:txbxContent>
                     </v:textbox>
                     <w10:wrap type="square" anchorx="page" anchory="page"/>
@@ -770,59 +714,6 @@
               </mc:Fallback>
             </mc:AlternateContent>
           </w:r>
-          <w:r>
-            <w:t xml:space="preserve">YouTube demonstration: </w:t>
-          </w:r>
-          <w:hyperlink r:id="rId7" w:history="1">
-            <w:r>
-              <w:rPr>
-                <w:rStyle w:val="Hyperlink"/>
-              </w:rPr>
-              <w:t>https://exmaple.com</w:t>
-            </w:r>
-          </w:hyperlink>
-        </w:p>
-        <w:p>
-          <w:r>
-            <w:t>GitHub</w:t>
-          </w:r>
-          <w:r>
-            <w:t xml:space="preserve">: </w:t>
-          </w:r>
-          <w:hyperlink r:id="rId8" w:history="1">
-            <w:r>
-              <w:rPr>
-                <w:rStyle w:val="Hyperlink"/>
-              </w:rPr>
-              <w:t>https://github.com/KaiKaiKaiKaiKaiKaiKai/arcade-game-framework</w:t>
-            </w:r>
-          </w:hyperlink>
-        </w:p>
-        <w:p>
-          <w:r>
-            <w:t xml:space="preserve">Code docs: </w:t>
-          </w:r>
-          <w:hyperlink r:id="rId9" w:history="1">
-            <w:r>
-              <w:rPr>
-                <w:rStyle w:val="Hyperlink"/>
-              </w:rPr>
-              <w:t>https://kn215.brighton.domains/arcade/docs/</w:t>
-            </w:r>
-          </w:hyperlink>
-        </w:p>
-        <w:p>
-          <w:r>
-            <w:t xml:space="preserve">Pre-built games: </w:t>
-          </w:r>
-          <w:hyperlink r:id="rId10" w:history="1">
-            <w:r>
-              <w:rPr>
-                <w:rStyle w:val="Hyperlink"/>
-              </w:rPr>
-              <w:t>https://kn215.brighton.domains/arcade/games/</w:t>
-            </w:r>
-          </w:hyperlink>
         </w:p>
         <w:p>
           <w:r>
@@ -3099,7 +2990,7 @@
                 <w:noProof/>
                 <w:webHidden/>
               </w:rPr>
-              <w:t>9</w:t>
+              <w:t>10</w:t>
             </w:r>
             <w:r>
               <w:rPr>
@@ -10493,21 +10384,13 @@
         <w:t>takes an original approach</w:t>
       </w:r>
       <w:r>
-        <w:t xml:space="preserve"> to creating web-based arcade games by offering a user-friendly and efficient platform. This innovative framework is built on a </w:t>
-      </w:r>
-      <w:proofErr w:type="spellStart"/>
-      <w:r>
-        <w:t>monorepo</w:t>
-      </w:r>
-      <w:proofErr w:type="spellEnd"/>
-      <w:r>
-        <w:t xml:space="preserve"> system, encompassing all necessary infrastructure for game development along with a </w:t>
+        <w:t xml:space="preserve"> to creating web-based arcade games by offering a user-friendly and efficient platform. This innovative framework is built on a monorepo system, encompassing all necessary infrastructure for game development along with a </w:t>
       </w:r>
       <w:r>
         <w:t xml:space="preserve">small </w:t>
       </w:r>
       <w:r>
-        <w:t>suite of pre-built games. The introduction provides a thorough overview of the project, exploring its inception, the driving motivations behind it, and its structured methodology.</w:t>
+        <w:t>suite of pre-built games. The introduction provides a thorough overview of the project, exploring its inception, the motivations behind it, and its structured methodology.</w:t>
       </w:r>
     </w:p>
     <w:p>
@@ -10607,15 +10490,7 @@
     </w:p>
     <w:p>
       <w:r>
-        <w:t xml:space="preserve">The project targets the creation of four distinct games as a demonstration of the framework's capability to support diverse game mechanics and features efficiently. These showcase games will highlight the adaptability of the framework to different types of </w:t>
-      </w:r>
-      <w:proofErr w:type="gramStart"/>
-      <w:r>
-        <w:t>gameplay</w:t>
-      </w:r>
-      <w:proofErr w:type="gramEnd"/>
-      <w:r>
-        <w:t xml:space="preserve"> and its potential to serve as a robust foundation for further game development.</w:t>
+        <w:t>The project targets the creation of four distinct games as a demonstration of the framework's capability to support diverse game mechanics and features efficiently. These showcase games will highlight the adaptability of the framework to different types of gameplay and its potential to serve as a robust foundation for further game development.</w:t>
       </w:r>
     </w:p>
     <w:p>
@@ -10660,15 +10535,7 @@
     </w:p>
     <w:p>
       <w:r>
-        <w:t xml:space="preserve">Designed with scalability in mind, the framework is built to accommodate expansion. Future enhancements might include releasing it as a node package, which would facilitate easy updates and the integration of additional features or games, ensuring the framework remains adaptable and </w:t>
-      </w:r>
-      <w:proofErr w:type="gramStart"/>
-      <w:r>
-        <w:t>up-to-date</w:t>
-      </w:r>
-      <w:proofErr w:type="gramEnd"/>
-      <w:r>
-        <w:t>.</w:t>
+        <w:t>Designed with scalability in mind, the framework is built to accommodate expansion. Future enhancements might include releasing it as a node package, which would facilitate easy updates and the integration of additional features or games, ensuring the framework remains adaptable and up-to-date.</w:t>
       </w:r>
     </w:p>
     <w:p>
@@ -10727,7 +10594,23 @@
     </w:p>
     <w:p>
       <w:r>
-        <w:t>The App Controller acts as the core of each game's operations. It manages the foundational activities such as loading assets, setting up the game views (Stage, UI, and Game), and the game loop. It also adjusts the game's views to accommodate different screen sizes, ensuring a seamless experience across all devices.</w:t>
+        <w:t xml:space="preserve">Following the Model-View-Controller (MVC) architecture principles outlined by </w:t>
+      </w:r>
+      <w:r>
+        <w:rPr>
+          <w:b/>
+          <w:bCs/>
+        </w:rPr>
+        <w:t>Reenskaug (1979)</w:t>
+      </w:r>
+      <w:r>
+        <w:t>,</w:t>
+      </w:r>
+      <w:r>
+        <w:t xml:space="preserve"> t</w:t>
+      </w:r>
+      <w:r>
+        <w:t>he App Controller acts as the core of each game's operations. It manages the foundational activities such as loading assets, setting up the game views (Stage, UI, and Game), and the game loop. It also adjusts the game's views to accommodate different screen sizes, ensuring a seamless experience across all devices.</w:t>
       </w:r>
     </w:p>
     <w:p>
@@ -10805,7 +10688,34 @@
     </w:p>
     <w:p>
       <w:r>
-        <w:t>The Stage View manages the overall layout of the game elements within the framework's rendering environment, using PixiJS. It ensures that all visual components are correctly scaled and positioned on various display sizes, maintaining graphic quality and interaction consistency across different devices.</w:t>
+        <w:t>The Stage View manages the overall layout of the game elements within the framework's rendering environment, using PixiJS</w:t>
+      </w:r>
+      <w:r>
+        <w:t xml:space="preserve"> </w:t>
+      </w:r>
+      <w:r>
+        <w:rPr>
+          <w:b/>
+          <w:bCs/>
+        </w:rPr>
+        <w:t>(</w:t>
+      </w:r>
+      <w:r>
+        <w:rPr>
+          <w:b/>
+          <w:bCs/>
+        </w:rPr>
+        <w:t>PixiJS</w:t>
+      </w:r>
+      <w:r>
+        <w:rPr>
+          <w:b/>
+          <w:bCs/>
+        </w:rPr>
+        <w:t>, 2024)</w:t>
+      </w:r>
+      <w:r>
+        <w:t>. It ensures that all visual components are correctly scaled and positioned on various display sizes, maintaining graphic quality and interaction consistency across different devices.</w:t>
       </w:r>
     </w:p>
     <w:p>
@@ -10835,7 +10745,29 @@
     </w:p>
     <w:p>
       <w:r>
-        <w:t>The framework abstracts common development tasks, which allows developers to focus on creating unique gameplay and engaging visuals. Key aspects like data fetching, UI management, and game logic are handled systematically, reducing the repetitive coding effort and speeding up the development cycle.</w:t>
+        <w:t>Following</w:t>
+      </w:r>
+      <w:r>
+        <w:t xml:space="preserve"> the findings of </w:t>
+      </w:r>
+      <w:r>
+        <w:rPr>
+          <w:b/>
+          <w:bCs/>
+        </w:rPr>
+        <w:t>Salen and Zimmerman (2004)</w:t>
+      </w:r>
+      <w:r>
+        <w:t xml:space="preserve"> on game design and mechanics,</w:t>
+      </w:r>
+      <w:r>
+        <w:t xml:space="preserve"> </w:t>
+      </w:r>
+      <w:r>
+        <w:t>t</w:t>
+      </w:r>
+      <w:r>
+        <w:t>he framework abstracts common development tasks, which allows developers to focus on creating unique gameplay and engaging visuals. Key aspects like data fetching, UI management, and game logic are handled systematically, reducing the repetitive coding effort and speeding up the development cycle.</w:t>
       </w:r>
     </w:p>
     <w:p>
@@ -10851,7 +10783,20 @@
     </w:p>
     <w:p>
       <w:r>
-        <w:t>The architecture of the framework is inherently modular, which promotes code reusability and makes it easy to add new features or games without modifying existing code. This design supports a scalable development environment where components can be independently updated or replaced as needed.</w:t>
+        <w:t xml:space="preserve">As detailed by </w:t>
+      </w:r>
+      <w:r>
+        <w:rPr>
+          <w:b/>
+          <w:bCs/>
+        </w:rPr>
+        <w:t>Shaw and Garlan (1996)</w:t>
+      </w:r>
+      <w:r>
+        <w:t xml:space="preserve"> regarding software architecture, the inherent modularity of the framework promotes</w:t>
+      </w:r>
+      <w:r>
+        <w:t xml:space="preserve"> code reusability and makes it easy to add new features or games without modifying existing code. This design supports a scalable development environment where components can be independently updated or replaced as needed.</w:t>
       </w:r>
     </w:p>
     <w:p>
@@ -10866,7 +10811,77 @@
     </w:p>
     <w:p>
       <w:r>
-        <w:t>Using technologies like Pixi.js for rendering and GSAP for animations ensures that the games not only look appealing but also run smoothly. The framework optimizes the rendering of graphics and animations, ensuring high performance across different devices and browsers.</w:t>
+        <w:t xml:space="preserve">As discussed by </w:t>
+      </w:r>
+      <w:r>
+        <w:rPr>
+          <w:b/>
+          <w:bCs/>
+        </w:rPr>
+        <w:t>Parisi (2012)</w:t>
+      </w:r>
+      <w:r>
+        <w:t xml:space="preserve"> in his exploration of 3D rendering with WebGL,</w:t>
+      </w:r>
+      <w:r>
+        <w:t xml:space="preserve"> u</w:t>
+      </w:r>
+      <w:r>
+        <w:t>sing technologies like Pixi.js</w:t>
+      </w:r>
+      <w:r>
+        <w:t xml:space="preserve"> </w:t>
+      </w:r>
+      <w:r>
+        <w:rPr>
+          <w:b/>
+          <w:bCs/>
+        </w:rPr>
+        <w:t>(</w:t>
+      </w:r>
+      <w:r>
+        <w:rPr>
+          <w:b/>
+          <w:bCs/>
+        </w:rPr>
+        <w:t>PixiJS</w:t>
+      </w:r>
+      <w:r>
+        <w:rPr>
+          <w:b/>
+          <w:bCs/>
+        </w:rPr>
+        <w:t>, 2024)</w:t>
+      </w:r>
+      <w:r>
+        <w:t xml:space="preserve"> for rendering and GSAP</w:t>
+      </w:r>
+      <w:r>
+        <w:t xml:space="preserve"> </w:t>
+      </w:r>
+      <w:r>
+        <w:rPr>
+          <w:b/>
+          <w:bCs/>
+        </w:rPr>
+        <w:t>(</w:t>
+      </w:r>
+      <w:r>
+        <w:rPr>
+          <w:b/>
+          <w:bCs/>
+        </w:rPr>
+        <w:t>GreenSock</w:t>
+      </w:r>
+      <w:r>
+        <w:rPr>
+          <w:b/>
+          <w:bCs/>
+        </w:rPr>
+        <w:t>, 2024)</w:t>
+      </w:r>
+      <w:r>
+        <w:t xml:space="preserve"> for animations ensures that the games not only look appealing but also run smoothly. The framework optimizes the rendering of graphics and animations, ensuring high performance across different devices and browsers.</w:t>
       </w:r>
     </w:p>
     <w:p>
@@ -11004,7 +11019,54 @@
     </w:p>
     <w:p>
       <w:r>
-        <w:t>An agile methodology was tailored to suit a single-developer project, ensuring flexibility and responsiveness to changes as the project evolved. This approach supported a dynamic development environment where modifications could be implemented based on ongoing assessments and self-reviews.</w:t>
+        <w:t>An agile methodology</w:t>
+      </w:r>
+      <w:r>
+        <w:t xml:space="preserve">, </w:t>
+      </w:r>
+      <w:r>
+        <w:t xml:space="preserve">as adapted by </w:t>
+      </w:r>
+      <w:r>
+        <w:rPr>
+          <w:b/>
+          <w:bCs/>
+        </w:rPr>
+        <w:t xml:space="preserve">Cohen </w:t>
+      </w:r>
+      <w:r>
+        <w:rPr>
+          <w:b/>
+          <w:bCs/>
+        </w:rPr>
+        <w:t>and others</w:t>
+      </w:r>
+      <w:r>
+        <w:rPr>
+          <w:b/>
+          <w:bCs/>
+        </w:rPr>
+        <w:t xml:space="preserve"> (200</w:t>
+      </w:r>
+      <w:r>
+        <w:rPr>
+          <w:b/>
+          <w:bCs/>
+        </w:rPr>
+        <w:t>4</w:t>
+      </w:r>
+      <w:r>
+        <w:rPr>
+          <w:b/>
+          <w:bCs/>
+        </w:rPr>
+        <w:t>)</w:t>
+      </w:r>
+      <w:r>
+        <w:t xml:space="preserve">, </w:t>
+      </w:r>
+      <w:r>
+        <w:t>was tailored to suit a single-developer project, ensuring flexibility and responsiveness to changes as the project evolved. This approach supported a dynamic development environment where modifications could be implemented based on ongoing assessments and self-reviews.</w:t>
       </w:r>
     </w:p>
     <w:p>
@@ -11019,7 +11081,37 @@
     </w:p>
     <w:p>
       <w:r>
-        <w:t xml:space="preserve">Adopting agile practices </w:t>
+        <w:t xml:space="preserve">Following </w:t>
+      </w:r>
+      <w:r>
+        <w:rPr>
+          <w:b/>
+          <w:bCs/>
+        </w:rPr>
+        <w:t>Beck</w:t>
+      </w:r>
+      <w:r>
+        <w:rPr>
+          <w:b/>
+          <w:bCs/>
+        </w:rPr>
+        <w:t xml:space="preserve"> and Andres</w:t>
+      </w:r>
+      <w:r>
+        <w:rPr>
+          <w:b/>
+          <w:bCs/>
+        </w:rPr>
+        <w:t>' (2004)</w:t>
+      </w:r>
+      <w:r>
+        <w:t xml:space="preserve"> principles of Agile Software Development,</w:t>
+      </w:r>
+      <w:r>
+        <w:t xml:space="preserve"> a</w:t>
+      </w:r>
+      <w:r>
+        <w:t xml:space="preserve">dopting agile practices </w:t>
       </w:r>
       <w:r>
         <w:t>aided</w:t>
@@ -11064,6 +11156,7 @@
       </w:pPr>
       <w:bookmarkStart w:id="31" w:name="_Toc164637902"/>
       <w:r>
+        <w:lastRenderedPageBreak/>
         <w:t>Task Management</w:t>
       </w:r>
       <w:bookmarkEnd w:id="31"/>
@@ -11079,7 +11172,6 @@
       </w:pPr>
       <w:bookmarkStart w:id="32" w:name="_Toc164637903"/>
       <w:r>
-        <w:lastRenderedPageBreak/>
         <w:t>Self-Review and Testing</w:t>
       </w:r>
       <w:bookmarkEnd w:id="32"/>
@@ -11168,7 +11260,20 @@
     </w:p>
     <w:p>
       <w:r>
-        <w:t>As the runtime environment, Node.js facilitates server-side scripting and manages the game's backend operations efficiently. It plays a crucial role in the development of scalable network applications.</w:t>
+        <w:t>As the runtime environment, Node.js</w:t>
+      </w:r>
+      <w:r>
+        <w:t xml:space="preserve"> </w:t>
+      </w:r>
+      <w:r>
+        <w:rPr>
+          <w:b/>
+          <w:bCs/>
+        </w:rPr>
+        <w:t>(Node.js, 2024)</w:t>
+      </w:r>
+      <w:r>
+        <w:t xml:space="preserve"> facilitates server-side scripting and manages the game's backend operations efficiently. It plays a crucial role in the development of scalable network applications.</w:t>
       </w:r>
     </w:p>
     <w:p>
@@ -11183,7 +11288,34 @@
     </w:p>
     <w:p>
       <w:r>
-        <w:t>This is a powerful 2D WebGL renderer that allows for high-quality graphic rendering. Pixi.js is essential for creating visually appealing and dynamic graphical content in games.</w:t>
+        <w:t>This is a powerful 2D WebGL renderer that allows for high-quality graphic rendering. Pixi.js</w:t>
+      </w:r>
+      <w:r>
+        <w:t xml:space="preserve"> </w:t>
+      </w:r>
+      <w:r>
+        <w:rPr>
+          <w:b/>
+          <w:bCs/>
+        </w:rPr>
+        <w:t>(</w:t>
+      </w:r>
+      <w:r>
+        <w:rPr>
+          <w:b/>
+          <w:bCs/>
+        </w:rPr>
+        <w:t>PixiJS</w:t>
+      </w:r>
+      <w:r>
+        <w:rPr>
+          <w:b/>
+          <w:bCs/>
+        </w:rPr>
+        <w:t>, 2024)</w:t>
+      </w:r>
+      <w:r>
+        <w:t xml:space="preserve"> is essential for creating visually appealing and dynamic graphical content in games.</w:t>
       </w:r>
     </w:p>
     <w:p>
@@ -11192,21 +11324,40 @@
       </w:pPr>
       <w:bookmarkStart w:id="39" w:name="_Toc164637910"/>
       <w:r>
-        <w:t>GSAP (</w:t>
-      </w:r>
-      <w:proofErr w:type="spellStart"/>
-      <w:r>
+        <w:t>GSAP (GreenSock Animation Platform)</w:t>
+      </w:r>
+      <w:bookmarkEnd w:id="39"/>
+    </w:p>
+    <w:p>
+      <w:r>
+        <w:t>GSAP</w:t>
+      </w:r>
+      <w:r>
+        <w:t xml:space="preserve"> </w:t>
+      </w:r>
+      <w:r>
+        <w:rPr>
+          <w:b/>
+          <w:bCs/>
+        </w:rPr>
+        <w:t>(</w:t>
+      </w:r>
+      <w:r>
+        <w:rPr>
+          <w:b/>
+          <w:bCs/>
+        </w:rPr>
         <w:t>GreenSock</w:t>
       </w:r>
-      <w:proofErr w:type="spellEnd"/>
-      <w:r>
-        <w:t xml:space="preserve"> Animation Platform)</w:t>
-      </w:r>
-      <w:bookmarkEnd w:id="39"/>
-    </w:p>
-    <w:p>
-      <w:r>
-        <w:t>GSAP is used for creating smooth, high-performance animations within the games. Its robust features enhance the visual appeal and interactive elements of the game experience.</w:t>
+      <w:r>
+        <w:rPr>
+          <w:b/>
+          <w:bCs/>
+        </w:rPr>
+        <w:t>, 2024)</w:t>
+      </w:r>
+      <w:r>
+        <w:t xml:space="preserve"> is used for creating smooth, high-performance animations within the games. Its robust features enhance the visual appeal and interactive elements of the game experience.</w:t>
       </w:r>
     </w:p>
     <w:p>
@@ -11221,7 +11372,34 @@
     </w:p>
     <w:p>
       <w:r>
-        <w:t>Employed for asset creation, Krita supports the design of detailed and high-quality game graphics such as sprites and backgrounds.</w:t>
+        <w:t>Employed for asset creation, Krita</w:t>
+      </w:r>
+      <w:r>
+        <w:t xml:space="preserve"> </w:t>
+      </w:r>
+      <w:r>
+        <w:rPr>
+          <w:b/>
+          <w:bCs/>
+        </w:rPr>
+        <w:t>(</w:t>
+      </w:r>
+      <w:r>
+        <w:rPr>
+          <w:b/>
+          <w:bCs/>
+        </w:rPr>
+        <w:t>Krita</w:t>
+      </w:r>
+      <w:r>
+        <w:rPr>
+          <w:b/>
+          <w:bCs/>
+        </w:rPr>
+        <w:t>, 2024)</w:t>
+      </w:r>
+      <w:r>
+        <w:t xml:space="preserve"> supports the design of detailed and high-quality game graphics such as sprites and backgrounds.</w:t>
       </w:r>
     </w:p>
     <w:p>
@@ -11251,15 +11429,20 @@
     </w:p>
     <w:p>
       <w:r>
-        <w:t xml:space="preserve">Installing Node.js sets the foundation for using JavaScript on the server side and managing dependencies through </w:t>
-      </w:r>
-      <w:proofErr w:type="spellStart"/>
-      <w:r>
-        <w:t>npm</w:t>
-      </w:r>
-      <w:proofErr w:type="spellEnd"/>
-      <w:r>
-        <w:t xml:space="preserve"> (Node Package Manager).</w:t>
+        <w:t>Installing Node.js</w:t>
+      </w:r>
+      <w:r>
+        <w:t xml:space="preserve"> </w:t>
+      </w:r>
+      <w:r>
+        <w:rPr>
+          <w:b/>
+          <w:bCs/>
+        </w:rPr>
+        <w:t>(Node.js, 2024)</w:t>
+      </w:r>
+      <w:r>
+        <w:t xml:space="preserve"> sets the foundation for using JavaScript on the server side and managing dependencies through npm (Node Package Manager).</w:t>
       </w:r>
     </w:p>
     <w:p>
@@ -11274,23 +11457,7 @@
     </w:p>
     <w:p>
       <w:r>
-        <w:t xml:space="preserve">Using </w:t>
-      </w:r>
-      <w:proofErr w:type="spellStart"/>
-      <w:r>
-        <w:t>npm</w:t>
-      </w:r>
-      <w:proofErr w:type="spellEnd"/>
-      <w:r>
-        <w:t xml:space="preserve">, all necessary dependencies specified within the </w:t>
-      </w:r>
-      <w:proofErr w:type="spellStart"/>
-      <w:r>
-        <w:t>package.json</w:t>
-      </w:r>
-      <w:proofErr w:type="spellEnd"/>
-      <w:r>
-        <w:t xml:space="preserve"> file are installed. This ensures that all tools and libraries are available for the development process.</w:t>
+        <w:t>Using npm, all necessary dependencies specified within the package.json file are installed. This ensures that all tools and libraries are available for the development process.</w:t>
       </w:r>
     </w:p>
     <w:p>
@@ -11305,7 +11472,34 @@
     </w:p>
     <w:p>
       <w:r>
-        <w:t>Configuring Webpack helps in bundling JavaScript files and managing assets, which is vital for optimizing the load time and performance of the games.</w:t>
+        <w:t>Configuring Webpack</w:t>
+      </w:r>
+      <w:r>
+        <w:t xml:space="preserve"> </w:t>
+      </w:r>
+      <w:r>
+        <w:rPr>
+          <w:b/>
+          <w:bCs/>
+        </w:rPr>
+        <w:t>(</w:t>
+      </w:r>
+      <w:r>
+        <w:rPr>
+          <w:b/>
+          <w:bCs/>
+        </w:rPr>
+        <w:t>Webpack</w:t>
+      </w:r>
+      <w:r>
+        <w:rPr>
+          <w:b/>
+          <w:bCs/>
+        </w:rPr>
+        <w:t>, 2024)</w:t>
+      </w:r>
+      <w:r>
+        <w:t xml:space="preserve"> helps in bundling JavaScript files and managing assets, which is vital for optimizing the load time and performance of the games.</w:t>
       </w:r>
     </w:p>
     <w:p>
@@ -11320,7 +11514,34 @@
     </w:p>
     <w:p>
       <w:r>
-        <w:t>A development server is set up using webpack-dev-server, which facilitates hot reloading. This feature speeds up the development process by automatically reloading the game when any changes are made to the code.</w:t>
+        <w:t>A development server is set up using webpack-dev-server</w:t>
+      </w:r>
+      <w:r>
+        <w:t xml:space="preserve"> </w:t>
+      </w:r>
+      <w:r>
+        <w:rPr>
+          <w:b/>
+          <w:bCs/>
+        </w:rPr>
+        <w:t>(</w:t>
+      </w:r>
+      <w:r>
+        <w:rPr>
+          <w:b/>
+          <w:bCs/>
+        </w:rPr>
+        <w:t>Webpack</w:t>
+      </w:r>
+      <w:r>
+        <w:rPr>
+          <w:b/>
+          <w:bCs/>
+        </w:rPr>
+        <w:t>, 2024)</w:t>
+      </w:r>
+      <w:r>
+        <w:t>, which facilitates hot reloading. This feature speeds up the development process by automatically reloading the game when any changes are made to the code.</w:t>
       </w:r>
     </w:p>
     <w:p>
@@ -11360,13 +11581,8 @@
         <w:pStyle w:val="Heading2"/>
       </w:pPr>
       <w:bookmarkStart w:id="47" w:name="_Toc164637918"/>
-      <w:proofErr w:type="spellStart"/>
-      <w:r>
-        <w:t>Monorepo</w:t>
-      </w:r>
-      <w:proofErr w:type="spellEnd"/>
-      <w:r>
-        <w:t xml:space="preserve"> Structure</w:t>
+      <w:r>
+        <w:t>Monorepo Structure</w:t>
       </w:r>
       <w:bookmarkEnd w:id="47"/>
     </w:p>
@@ -11384,13 +11600,8 @@
         <w:t xml:space="preserve"> </w:t>
       </w:r>
       <w:r>
-        <w:t xml:space="preserve">a </w:t>
-      </w:r>
-      <w:proofErr w:type="spellStart"/>
-      <w:r>
-        <w:t>monorepo</w:t>
-      </w:r>
-      <w:proofErr w:type="spellEnd"/>
+        <w:t>a monorepo</w:t>
+      </w:r>
       <w:r>
         <w:t xml:space="preserve"> </w:t>
       </w:r>
@@ -11456,7 +11667,6 @@
           <w:numId w:val="2"/>
         </w:numPr>
       </w:pPr>
-      <w:proofErr w:type="spellStart"/>
       <w:r>
         <w:rPr>
           <w:b/>
@@ -11464,7 +11674,6 @@
         </w:rPr>
         <w:t>src</w:t>
       </w:r>
-      <w:proofErr w:type="spellEnd"/>
       <w:r>
         <w:t>: This directory contains the source code for the framework and games.</w:t>
       </w:r>
@@ -11486,8 +11695,6 @@
       <w:r>
         <w:t>: Holds the mock JSON database file (</w:t>
       </w:r>
-      <w:proofErr w:type="spellStart"/>
-      <w:proofErr w:type="gramStart"/>
       <w:r>
         <w:rPr>
           <w:b/>
@@ -11495,8 +11702,6 @@
         </w:rPr>
         <w:t>database.json</w:t>
       </w:r>
-      <w:proofErr w:type="spellEnd"/>
-      <w:proofErr w:type="gramEnd"/>
       <w:r>
         <w:t>) used to store game metadata such as names, rules, RTP (Return to Player) percentages, payouts, and setup configurations.</w:t>
       </w:r>
@@ -11544,7 +11749,6 @@
           <w:numId w:val="2"/>
         </w:numPr>
       </w:pPr>
-      <w:proofErr w:type="spellStart"/>
       <w:r>
         <w:rPr>
           <w:b/>
@@ -11552,7 +11756,6 @@
         </w:rPr>
         <w:t>controller.ts</w:t>
       </w:r>
-      <w:proofErr w:type="spellEnd"/>
       <w:r>
         <w:t>: Implements the main controller for handling game logic and interactions.</w:t>
       </w:r>
@@ -11596,7 +11799,34 @@
         <w:t>stage</w:t>
       </w:r>
       <w:r>
-        <w:t>: Manages the PixiJS application and stage for rendering game elements.</w:t>
+        <w:t>: Manages the PixiJS</w:t>
+      </w:r>
+      <w:r>
+        <w:t xml:space="preserve"> </w:t>
+      </w:r>
+      <w:r>
+        <w:rPr>
+          <w:b/>
+          <w:bCs/>
+        </w:rPr>
+        <w:t>(</w:t>
+      </w:r>
+      <w:r>
+        <w:rPr>
+          <w:b/>
+          <w:bCs/>
+        </w:rPr>
+        <w:t>PixiJS</w:t>
+      </w:r>
+      <w:r>
+        <w:rPr>
+          <w:b/>
+          <w:bCs/>
+        </w:rPr>
+        <w:t>, 2024)</w:t>
+      </w:r>
+      <w:r>
+        <w:t xml:space="preserve"> application and stage for rendering game elements.</w:t>
       </w:r>
     </w:p>
     <w:p>
@@ -11606,7 +11836,6 @@
           <w:numId w:val="2"/>
         </w:numPr>
       </w:pPr>
-      <w:proofErr w:type="spellStart"/>
       <w:r>
         <w:rPr>
           <w:b/>
@@ -11614,7 +11843,6 @@
         </w:rPr>
         <w:t>ui</w:t>
       </w:r>
-      <w:proofErr w:type="spellEnd"/>
       <w:r>
         <w:t>: Handles user interface components like buttons and text displays.</w:t>
       </w:r>
@@ -11662,7 +11890,6 @@
           <w:numId w:val="2"/>
         </w:numPr>
       </w:pPr>
-      <w:proofErr w:type="spellStart"/>
       <w:r>
         <w:rPr>
           <w:b/>
@@ -11670,7 +11897,6 @@
         </w:rPr>
         <w:t>model.ts</w:t>
       </w:r>
-      <w:proofErr w:type="spellEnd"/>
       <w:r>
         <w:t>: Implements the database model for fetching game metadata.</w:t>
       </w:r>
@@ -11744,7 +11970,6 @@
       <w:r>
         <w:t xml:space="preserve">, etc.) contains an </w:t>
       </w:r>
-      <w:proofErr w:type="spellStart"/>
       <w:r>
         <w:rPr>
           <w:b/>
@@ -11752,7 +11977,6 @@
         </w:rPr>
         <w:t>app.ts</w:t>
       </w:r>
-      <w:proofErr w:type="spellEnd"/>
       <w:r>
         <w:t xml:space="preserve"> file defining the game's entry point, an </w:t>
       </w:r>
@@ -11764,7 +11988,7 @@
         <w:t>assets</w:t>
       </w:r>
       <w:r>
-        <w:t xml:space="preserve"> directory for storing game assets (e.g., images), and game-specific components organized into subdirectories (e.g., </w:t>
+        <w:t xml:space="preserve"> directory for storing game assets (e.g. images), and game-specific components organized into subdirectories (e.g. </w:t>
       </w:r>
       <w:r>
         <w:rPr>
@@ -11804,7 +12028,6 @@
           <w:numId w:val="2"/>
         </w:numPr>
       </w:pPr>
-      <w:proofErr w:type="spellStart"/>
       <w:r>
         <w:rPr>
           <w:b/>
@@ -11812,7 +12035,6 @@
         </w:rPr>
         <w:t>dist</w:t>
       </w:r>
-      <w:proofErr w:type="spellEnd"/>
       <w:r>
         <w:t>: Contains the bundled JavaScript files, assets, and the index.html file used for running the gam</w:t>
       </w:r>
@@ -11830,8 +12052,6 @@
           <w:numId w:val="2"/>
         </w:numPr>
       </w:pPr>
-      <w:proofErr w:type="spellStart"/>
-      <w:proofErr w:type="gramStart"/>
       <w:r>
         <w:rPr>
           <w:b/>
@@ -11839,8 +12059,6 @@
         </w:rPr>
         <w:t>package.json</w:t>
       </w:r>
-      <w:proofErr w:type="spellEnd"/>
-      <w:proofErr w:type="gramEnd"/>
       <w:r>
         <w:t>: Defines project dependencies and scripts for development, building, and documentation generation.</w:t>
       </w:r>
@@ -11852,8 +12070,6 @@
           <w:numId w:val="2"/>
         </w:numPr>
       </w:pPr>
-      <w:proofErr w:type="spellStart"/>
-      <w:proofErr w:type="gramStart"/>
       <w:r>
         <w:rPr>
           <w:b/>
@@ -11861,8 +12077,6 @@
         </w:rPr>
         <w:t>tsconfig.json</w:t>
       </w:r>
-      <w:proofErr w:type="spellEnd"/>
-      <w:proofErr w:type="gramEnd"/>
       <w:r>
         <w:t>: Configures TypeScript compiler options.</w:t>
       </w:r>
@@ -11882,7 +12096,34 @@
         <w:t>webpack.config.js</w:t>
       </w:r>
       <w:r>
-        <w:t>: Configures webpack for bundling game modules and assets.</w:t>
+        <w:t>: Configures webpack</w:t>
+      </w:r>
+      <w:r>
+        <w:t xml:space="preserve"> </w:t>
+      </w:r>
+      <w:r>
+        <w:rPr>
+          <w:b/>
+          <w:bCs/>
+        </w:rPr>
+        <w:t>(</w:t>
+      </w:r>
+      <w:r>
+        <w:rPr>
+          <w:b/>
+          <w:bCs/>
+        </w:rPr>
+        <w:t>Webpack</w:t>
+      </w:r>
+      <w:r>
+        <w:rPr>
+          <w:b/>
+          <w:bCs/>
+        </w:rPr>
+        <w:t>, 2024)</w:t>
+      </w:r>
+      <w:r>
+        <w:t xml:space="preserve"> for bundling game modules and assets.</w:t>
       </w:r>
     </w:p>
     <w:p>
@@ -12832,7 +13073,7 @@
                     <pic:cNvPicPr/>
                   </pic:nvPicPr>
                   <pic:blipFill>
-                    <a:blip r:embed="rId11"/>
+                    <a:blip r:embed="rId7"/>
                     <a:stretch>
                       <a:fillRect/>
                     </a:stretch>
@@ -12892,7 +13133,7 @@
                     <pic:cNvPicPr/>
                   </pic:nvPicPr>
                   <pic:blipFill>
-                    <a:blip r:embed="rId12"/>
+                    <a:blip r:embed="rId8"/>
                     <a:stretch>
                       <a:fillRect/>
                     </a:stretch>
@@ -13000,7 +13241,34 @@
     </w:p>
     <w:p>
       <w:r>
-        <w:t>Manages the PixiJS application and stage, crucial for rendering game elements efficiently and managing their layout on various screen sizes.</w:t>
+        <w:t>Manages the PixiJS</w:t>
+      </w:r>
+      <w:r>
+        <w:t xml:space="preserve"> </w:t>
+      </w:r>
+      <w:r>
+        <w:rPr>
+          <w:b/>
+          <w:bCs/>
+        </w:rPr>
+        <w:t>(</w:t>
+      </w:r>
+      <w:r>
+        <w:rPr>
+          <w:b/>
+          <w:bCs/>
+        </w:rPr>
+        <w:t>PixiJS</w:t>
+      </w:r>
+      <w:r>
+        <w:rPr>
+          <w:b/>
+          <w:bCs/>
+        </w:rPr>
+        <w:t>, 2024)</w:t>
+      </w:r>
+      <w:r>
+        <w:t xml:space="preserve"> application and stage, crucial for rendering game elements efficiently and managing their layout on various screen sizes.</w:t>
       </w:r>
     </w:p>
     <w:p>
@@ -13051,7 +13319,34 @@
     </w:p>
     <w:p>
       <w:r>
-        <w:t xml:space="preserve">Each game within the framework has its own entry point, facilitating modular development and testing. The Webpack configuration is crucial here, ensuring that assets are bundled </w:t>
+        <w:t>Each game within the framework has its own entry point, facilitating modular development and testing. The Webpack</w:t>
+      </w:r>
+      <w:r>
+        <w:t xml:space="preserve"> </w:t>
+      </w:r>
+      <w:r>
+        <w:rPr>
+          <w:b/>
+          <w:bCs/>
+        </w:rPr>
+        <w:t>(</w:t>
+      </w:r>
+      <w:r>
+        <w:rPr>
+          <w:b/>
+          <w:bCs/>
+        </w:rPr>
+        <w:t>Webpack</w:t>
+      </w:r>
+      <w:r>
+        <w:rPr>
+          <w:b/>
+          <w:bCs/>
+        </w:rPr>
+        <w:t>, 2024)</w:t>
+      </w:r>
+      <w:r>
+        <w:t xml:space="preserve"> configuration is crucial here, ensuring that assets are bundled </w:t>
       </w:r>
       <w:r>
         <w:t>efficiently,</w:t>
@@ -13154,7 +13449,34 @@
     </w:p>
     <w:p>
       <w:r>
-        <w:t>Managing multiple game assets efficiently was a challenge, addressed by implementing a structured asset management system and leveraging Webpack for optimizing asset delivery.</w:t>
+        <w:t>Managing multiple game assets efficiently was a challenge, addressed by implementing a structured asset management system and leveraging Webpack</w:t>
+      </w:r>
+      <w:r>
+        <w:t xml:space="preserve"> </w:t>
+      </w:r>
+      <w:r>
+        <w:rPr>
+          <w:b/>
+          <w:bCs/>
+        </w:rPr>
+        <w:t>(</w:t>
+      </w:r>
+      <w:r>
+        <w:rPr>
+          <w:b/>
+          <w:bCs/>
+        </w:rPr>
+        <w:t>Webpack</w:t>
+      </w:r>
+      <w:r>
+        <w:rPr>
+          <w:b/>
+          <w:bCs/>
+        </w:rPr>
+        <w:t>, 2024)</w:t>
+      </w:r>
+      <w:r>
+        <w:t xml:space="preserve"> for optimizing asset delivery.</w:t>
       </w:r>
     </w:p>
     <w:p>
@@ -13250,7 +13572,37 @@
     </w:p>
     <w:p>
       <w:r>
-        <w:t>Focused on the smallest parts of the application, unit tests were written for individual functions and components. This ensured that each element performed its designated functions correctly and errors could be isolated quickly.</w:t>
+        <w:t xml:space="preserve">In line with best practices for software testing described by </w:t>
+      </w:r>
+      <w:r>
+        <w:rPr>
+          <w:b/>
+          <w:bCs/>
+        </w:rPr>
+        <w:t xml:space="preserve">Myers </w:t>
+      </w:r>
+      <w:r>
+        <w:rPr>
+          <w:b/>
+          <w:bCs/>
+        </w:rPr>
+        <w:t>and others</w:t>
+      </w:r>
+      <w:r>
+        <w:rPr>
+          <w:b/>
+          <w:bCs/>
+        </w:rPr>
+        <w:t>. (2012)</w:t>
+      </w:r>
+      <w:r>
+        <w:t xml:space="preserve">, </w:t>
+      </w:r>
+      <w:r>
+        <w:t>f</w:t>
+      </w:r>
+      <w:r>
+        <w:t>ocused on the smallest parts of the application, unit tests were written for individual functions and components. This ensured that each element performed its designated functions correctly and errors could be isolated quickly.</w:t>
       </w:r>
     </w:p>
     <w:p>
@@ -13466,7 +13818,61 @@
     </w:p>
     <w:p>
       <w:r>
-        <w:t>Utilizing well-supported external libraries like Pixi.js and GSAP enhanced the framework's capabilities, allowing for the creation of visually appealing and dynamic games.</w:t>
+        <w:t>Utilizing well-supported external libraries like Pixi.js</w:t>
+      </w:r>
+      <w:r>
+        <w:t xml:space="preserve"> </w:t>
+      </w:r>
+      <w:r>
+        <w:rPr>
+          <w:b/>
+          <w:bCs/>
+        </w:rPr>
+        <w:t>(</w:t>
+      </w:r>
+      <w:r>
+        <w:rPr>
+          <w:b/>
+          <w:bCs/>
+        </w:rPr>
+        <w:t>PixiJS</w:t>
+      </w:r>
+      <w:r>
+        <w:rPr>
+          <w:b/>
+          <w:bCs/>
+        </w:rPr>
+        <w:t>, 2024)</w:t>
+      </w:r>
+      <w:r>
+        <w:t xml:space="preserve"> and GSAP</w:t>
+      </w:r>
+      <w:r>
+        <w:t xml:space="preserve"> </w:t>
+      </w:r>
+      <w:r>
+        <w:rPr>
+          <w:b/>
+          <w:bCs/>
+        </w:rPr>
+        <w:t>(</w:t>
+      </w:r>
+      <w:r>
+        <w:rPr>
+          <w:b/>
+          <w:bCs/>
+        </w:rPr>
+        <w:t>GreenSock</w:t>
+      </w:r>
+      <w:r>
+        <w:rPr>
+          <w:b/>
+          <w:bCs/>
+        </w:rPr>
+        <w:t>, 2024)</w:t>
+      </w:r>
+      <w:r>
+        <w:t xml:space="preserve"> enhanced the framework's capabilities, allowing for the creation of visually appealing and dynamic games.</w:t>
       </w:r>
     </w:p>
     <w:p>
@@ -13883,15 +14289,74 @@
     </w:p>
     <w:p>
       <w:r>
-        <w:t xml:space="preserve">The framework has successfully demonstrated its capability to simplify the game development process significantly. By employing a </w:t>
-      </w:r>
-      <w:proofErr w:type="spellStart"/>
-      <w:r>
-        <w:t>monorepo</w:t>
-      </w:r>
-      <w:proofErr w:type="spellEnd"/>
-      <w:r>
-        <w:t xml:space="preserve"> architecture and utilizing modern technologies such as Node.js, Pixi.js, and GSAP, it has provided a strong foundation for developers to create high-quality games efficiently.</w:t>
+        <w:t>The framework has successfully demonstrated its capability to simplify the game development process significantly. By employing a monorepo architecture and utilizing modern technologies such as Node.js</w:t>
+      </w:r>
+      <w:r>
+        <w:t xml:space="preserve"> </w:t>
+      </w:r>
+      <w:r>
+        <w:rPr>
+          <w:b/>
+          <w:bCs/>
+        </w:rPr>
+        <w:t>(Node.js, 2024)</w:t>
+      </w:r>
+      <w:r>
+        <w:t>, Pixi.js</w:t>
+      </w:r>
+      <w:r>
+        <w:t xml:space="preserve"> </w:t>
+      </w:r>
+      <w:r>
+        <w:rPr>
+          <w:b/>
+          <w:bCs/>
+        </w:rPr>
+        <w:t>(</w:t>
+      </w:r>
+      <w:r>
+        <w:rPr>
+          <w:b/>
+          <w:bCs/>
+        </w:rPr>
+        <w:t>PixiJS</w:t>
+      </w:r>
+      <w:r>
+        <w:rPr>
+          <w:b/>
+          <w:bCs/>
+        </w:rPr>
+        <w:t>, 2024)</w:t>
+      </w:r>
+      <w:r>
+        <w:t>, and GSAP</w:t>
+      </w:r>
+      <w:r>
+        <w:t xml:space="preserve"> </w:t>
+      </w:r>
+      <w:r>
+        <w:rPr>
+          <w:b/>
+          <w:bCs/>
+        </w:rPr>
+        <w:t>(</w:t>
+      </w:r>
+      <w:r>
+        <w:rPr>
+          <w:b/>
+          <w:bCs/>
+        </w:rPr>
+        <w:t>GreenSock</w:t>
+      </w:r>
+      <w:r>
+        <w:rPr>
+          <w:b/>
+          <w:bCs/>
+        </w:rPr>
+        <w:t>, 2024)</w:t>
+      </w:r>
+      <w:r>
+        <w:t>, it has provided a strong foundation for developers to create high-quality games efficiently.</w:t>
       </w:r>
     </w:p>
     <w:p>
@@ -14004,13 +14469,252 @@
     </w:p>
     <w:p>
       <w:pPr>
-        <w:rPr>
-          <w:rFonts w:asciiTheme="majorHAnsi" w:eastAsiaTheme="majorEastAsia" w:hAnsiTheme="majorHAnsi" w:cstheme="majorBidi"/>
-          <w:color w:val="2F5496" w:themeColor="accent1" w:themeShade="BF"/>
-          <w:sz w:val="32"/>
-          <w:szCs w:val="32"/>
-        </w:rPr>
-      </w:pPr>
+        <w:pStyle w:val="ListParagraph"/>
+        <w:numPr>
+          <w:ilvl w:val="0"/>
+          <w:numId w:val="4"/>
+        </w:numPr>
+      </w:pPr>
+      <w:r>
+        <w:t>Node.js (2024) Node.js Official Documentation. Available at: https://nodejs.org/en/docs/ (Accessed: 2</w:t>
+      </w:r>
+      <w:r>
+        <w:t>2</w:t>
+      </w:r>
+      <w:r>
+        <w:t xml:space="preserve"> April 2024).</w:t>
+      </w:r>
+    </w:p>
+    <w:p>
+      <w:pPr>
+        <w:pStyle w:val="ListParagraph"/>
+        <w:numPr>
+          <w:ilvl w:val="0"/>
+          <w:numId w:val="4"/>
+        </w:numPr>
+      </w:pPr>
+      <w:r>
+        <w:t>PixiJS (2024) PixiJS Documentation. Available at: https://pixijs.com/docs (Accessed: 2</w:t>
+      </w:r>
+      <w:r>
+        <w:t>2</w:t>
+      </w:r>
+      <w:r>
+        <w:t xml:space="preserve"> April 2024).</w:t>
+      </w:r>
+    </w:p>
+    <w:p>
+      <w:pPr>
+        <w:pStyle w:val="ListParagraph"/>
+        <w:numPr>
+          <w:ilvl w:val="0"/>
+          <w:numId w:val="4"/>
+        </w:numPr>
+      </w:pPr>
+      <w:r>
+        <w:t>GreenSock (2024) GSAP Documentation. Available at: https://greensock.com/docs/ (Accessed: 2</w:t>
+      </w:r>
+      <w:r>
+        <w:t>2</w:t>
+      </w:r>
+      <w:r>
+        <w:t xml:space="preserve"> April 2024</w:t>
+      </w:r>
+      <w:r>
+        <w:t>.</w:t>
+      </w:r>
+    </w:p>
+    <w:p>
+      <w:pPr>
+        <w:pStyle w:val="ListParagraph"/>
+        <w:numPr>
+          <w:ilvl w:val="0"/>
+          <w:numId w:val="4"/>
+        </w:numPr>
+      </w:pPr>
+      <w:r>
+        <w:t>Webpack (2024) Webpack Documentation. Available at: https://webpack.js.org/concepts/ (Accessed: 2</w:t>
+      </w:r>
+      <w:r>
+        <w:t>2</w:t>
+      </w:r>
+      <w:r>
+        <w:t xml:space="preserve"> April 2024).</w:t>
+      </w:r>
+    </w:p>
+    <w:p>
+      <w:pPr>
+        <w:pStyle w:val="ListParagraph"/>
+        <w:numPr>
+          <w:ilvl w:val="0"/>
+          <w:numId w:val="4"/>
+        </w:numPr>
+      </w:pPr>
+      <w:r>
+        <w:t>Krita (2024) Krita Official Documentation. Available at: https://docs.krita.org/en/ (Accessed: 2</w:t>
+      </w:r>
+      <w:r>
+        <w:t>2</w:t>
+      </w:r>
+      <w:r>
+        <w:t xml:space="preserve"> April 2024).</w:t>
+      </w:r>
+    </w:p>
+    <w:p>
+      <w:pPr>
+        <w:pStyle w:val="ListParagraph"/>
+        <w:numPr>
+          <w:ilvl w:val="0"/>
+          <w:numId w:val="4"/>
+        </w:numPr>
+      </w:pPr>
+      <w:r>
+        <w:t>Cohen, D, Lindvall, M. (200</w:t>
+      </w:r>
+      <w:r>
+        <w:t>4</w:t>
+      </w:r>
+      <w:r>
+        <w:t xml:space="preserve">). </w:t>
+      </w:r>
+      <w:r>
+        <w:t>An Introduction to Agile Methods</w:t>
+      </w:r>
+      <w:r>
+        <w:t>. Advances in Computers 62(66):1-66.</w:t>
+      </w:r>
+    </w:p>
+    <w:p>
+      <w:pPr>
+        <w:pStyle w:val="ListParagraph"/>
+        <w:numPr>
+          <w:ilvl w:val="0"/>
+          <w:numId w:val="4"/>
+        </w:numPr>
+      </w:pPr>
+      <w:r>
+        <w:t>Reenskaug, T. (1979). Models-Views-Controllers.</w:t>
+      </w:r>
+    </w:p>
+    <w:p>
+      <w:pPr>
+        <w:pStyle w:val="ListParagraph"/>
+        <w:numPr>
+          <w:ilvl w:val="0"/>
+          <w:numId w:val="4"/>
+        </w:numPr>
+      </w:pPr>
+      <w:r>
+        <w:t>Salen, K, Zimmerman, E. (200</w:t>
+      </w:r>
+      <w:r>
+        <w:t>3</w:t>
+      </w:r>
+      <w:r>
+        <w:t>). Rules of Play: Game Design Fundamentals. MIT Press.</w:t>
+      </w:r>
+    </w:p>
+    <w:p>
+      <w:pPr>
+        <w:pStyle w:val="ListParagraph"/>
+        <w:numPr>
+          <w:ilvl w:val="0"/>
+          <w:numId w:val="4"/>
+        </w:numPr>
+      </w:pPr>
+      <w:r>
+        <w:t>Parisi, T. (2012). WebGL: Up and Running. O'Reilly Media.</w:t>
+      </w:r>
+    </w:p>
+    <w:p>
+      <w:pPr>
+        <w:pStyle w:val="ListParagraph"/>
+        <w:numPr>
+          <w:ilvl w:val="0"/>
+          <w:numId w:val="4"/>
+        </w:numPr>
+      </w:pPr>
+      <w:r>
+        <w:t xml:space="preserve">Myers, G J, Sandler, C, Badgett, T. (2012). The Art of Software Testing, </w:t>
+      </w:r>
+      <w:r>
+        <w:t>3</w:t>
+      </w:r>
+      <w:r>
+        <w:rPr>
+          <w:vertAlign w:val="superscript"/>
+        </w:rPr>
+        <w:t>rd</w:t>
+      </w:r>
+      <w:r>
+        <w:t xml:space="preserve"> Edition. Wiley.</w:t>
+      </w:r>
+    </w:p>
+    <w:p>
+      <w:pPr>
+        <w:pStyle w:val="ListParagraph"/>
+        <w:numPr>
+          <w:ilvl w:val="0"/>
+          <w:numId w:val="4"/>
+        </w:numPr>
+      </w:pPr>
+      <w:r>
+        <w:t>Shaw, M, &amp; Garlan, D. (1996). Software Architecture</w:t>
+      </w:r>
+      <w:r>
+        <w:t>.</w:t>
+      </w:r>
+      <w:r>
+        <w:t xml:space="preserve"> Perspective on an Emerging Discipline. Prentice</w:t>
+      </w:r>
+      <w:r>
+        <w:t xml:space="preserve"> </w:t>
+      </w:r>
+      <w:r>
+        <w:t>Hall.</w:t>
+      </w:r>
+    </w:p>
+    <w:p>
+      <w:pPr>
+        <w:pStyle w:val="ListParagraph"/>
+        <w:numPr>
+          <w:ilvl w:val="0"/>
+          <w:numId w:val="4"/>
+        </w:numPr>
+      </w:pPr>
+      <w:r>
+        <w:t>Beck, K</w:t>
+      </w:r>
+      <w:r>
+        <w:t xml:space="preserve">, Andres, C. </w:t>
+      </w:r>
+      <w:r>
+        <w:t>(2004</w:t>
+      </w:r>
+      <w:r>
+        <w:t>).</w:t>
+      </w:r>
+      <w:r>
+        <w:t xml:space="preserve"> </w:t>
+      </w:r>
+      <w:r>
+        <w:t>Extreme Programming Explained: Embrace Change</w:t>
+      </w:r>
+      <w:r>
+        <w:t>, 2</w:t>
+      </w:r>
+      <w:r>
+        <w:rPr>
+          <w:vertAlign w:val="superscript"/>
+        </w:rPr>
+        <w:t>nd</w:t>
+      </w:r>
+      <w:r>
+        <w:t xml:space="preserve"> Edition</w:t>
+      </w:r>
+      <w:r>
+        <w:t>. Addison-Wesley Professional.</w:t>
+      </w:r>
       <w:r>
         <w:br w:type="page"/>
       </w:r>
@@ -14027,26 +14731,133 @@
       <w:bookmarkEnd w:id="136"/>
     </w:p>
     <w:p>
-      <w:r>
-        <w:t>Appendix A: Record of supervisory meetings</w:t>
-      </w:r>
-    </w:p>
-    <w:p>
-      <w:r>
-        <w:t>Appendix B: Links to source files and video demonstrations</w:t>
-      </w:r>
-    </w:p>
-    <w:p>
-      <w:pPr>
-        <w:rPr>
-          <w:rFonts w:asciiTheme="majorHAnsi" w:eastAsiaTheme="majorEastAsia" w:hAnsiTheme="majorHAnsi" w:cstheme="majorBidi"/>
-          <w:color w:val="2F5496" w:themeColor="accent1" w:themeShade="BF"/>
-          <w:sz w:val="32"/>
-          <w:szCs w:val="32"/>
-        </w:rPr>
-      </w:pPr>
-      <w:r>
-        <w:t>Appendix C: Additional documentation or resources</w:t>
+      <w:pPr>
+        <w:pStyle w:val="Heading2"/>
+      </w:pPr>
+      <w:r>
+        <w:t>Appendix A</w:t>
+      </w:r>
+    </w:p>
+    <w:p>
+      <w:pPr>
+        <w:pStyle w:val="Heading3"/>
+      </w:pPr>
+      <w:r>
+        <w:t>01/12/2023</w:t>
+      </w:r>
+    </w:p>
+    <w:p>
+      <w:r>
+        <w:t xml:space="preserve">Discussed general idea for project and demonstrated a very early prototype. </w:t>
+      </w:r>
+      <w:r>
+        <w:t>Received advice on the upcoming interim report.</w:t>
+      </w:r>
+    </w:p>
+    <w:p>
+      <w:pPr>
+        <w:pStyle w:val="Heading3"/>
+      </w:pPr>
+      <w:r>
+        <w:t>07/03/2024</w:t>
+      </w:r>
+    </w:p>
+    <w:p>
+      <w:r>
+        <w:t>Received advice on the structure of the project.</w:t>
+      </w:r>
+    </w:p>
+    <w:p>
+      <w:pPr>
+        <w:pStyle w:val="Heading3"/>
+      </w:pPr>
+      <w:r>
+        <w:t>26/04/2024</w:t>
+      </w:r>
+    </w:p>
+    <w:p>
+      <w:r>
+        <w:t xml:space="preserve">Demonstrated latest developments of the project and received advice on the </w:t>
+      </w:r>
+      <w:r>
+        <w:t>final</w:t>
+      </w:r>
+      <w:r>
+        <w:t xml:space="preserve"> report.</w:t>
+      </w:r>
+    </w:p>
+    <w:p>
+      <w:pPr>
+        <w:pStyle w:val="Heading2"/>
+      </w:pPr>
+      <w:r>
+        <w:t>Appendix B</w:t>
+      </w:r>
+    </w:p>
+    <w:p>
+      <w:pPr>
+        <w:pStyle w:val="ListParagraph"/>
+        <w:numPr>
+          <w:ilvl w:val="0"/>
+          <w:numId w:val="5"/>
+        </w:numPr>
+      </w:pPr>
+      <w:r>
+        <w:t xml:space="preserve">YouTube demonstration: </w:t>
+      </w:r>
+      <w:r>
+        <w:t>https://www.youtube.com/watch?v=4GjNcQBPV2E</w:t>
+      </w:r>
+    </w:p>
+    <w:p>
+      <w:pPr>
+        <w:pStyle w:val="ListParagraph"/>
+        <w:numPr>
+          <w:ilvl w:val="0"/>
+          <w:numId w:val="5"/>
+        </w:numPr>
+      </w:pPr>
+      <w:r>
+        <w:t>GitHub</w:t>
+      </w:r>
+      <w:r>
+        <w:t xml:space="preserve"> repository</w:t>
+      </w:r>
+      <w:r>
+        <w:t>: https://github.com/KaiKaiKaiKaiKaiKaiKai/arcade-game-framework</w:t>
+      </w:r>
+    </w:p>
+    <w:p>
+      <w:pPr>
+        <w:pStyle w:val="ListParagraph"/>
+        <w:numPr>
+          <w:ilvl w:val="0"/>
+          <w:numId w:val="5"/>
+        </w:numPr>
+      </w:pPr>
+      <w:r>
+        <w:t>Code doc</w:t>
+      </w:r>
+      <w:r>
+        <w:t>umentation</w:t>
+      </w:r>
+      <w:r>
+        <w:t xml:space="preserve">: </w:t>
+      </w:r>
+      <w:r>
+        <w:t>https://kn215.brighton.domains/arcade/docs</w:t>
+      </w:r>
+    </w:p>
+    <w:p>
+      <w:pPr>
+        <w:pStyle w:val="ListParagraph"/>
+        <w:numPr>
+          <w:ilvl w:val="0"/>
+          <w:numId w:val="5"/>
+        </w:numPr>
+      </w:pPr>
+      <w:r>
+        <w:t>Pre-built games: https://kn215.brighton.domains/arcade/games</w:t>
       </w:r>
     </w:p>
     <w:sectPr>
@@ -14177,6 +14988,119 @@
     </w:lvl>
   </w:abstractNum>
   <w:abstractNum w:abstractNumId="1" w15:restartNumberingAfterBreak="0">
+    <w:nsid w:val="476A019E"/>
+    <w:multiLevelType w:val="hybridMultilevel"/>
+    <w:tmpl w:val="543E4ABE"/>
+    <w:lvl w:ilvl="0" w:tplc="08090001">
+      <w:start w:val="1"/>
+      <w:numFmt w:val="bullet"/>
+      <w:lvlText w:val=""/>
+      <w:lvlJc w:val="left"/>
+      <w:pPr>
+        <w:ind w:left="720" w:hanging="360"/>
+      </w:pPr>
+      <w:rPr>
+        <w:rFonts w:ascii="Symbol" w:hAnsi="Symbol" w:hint="default"/>
+      </w:rPr>
+    </w:lvl>
+    <w:lvl w:ilvl="1" w:tplc="08090003" w:tentative="1">
+      <w:start w:val="1"/>
+      <w:numFmt w:val="bullet"/>
+      <w:lvlText w:val="o"/>
+      <w:lvlJc w:val="left"/>
+      <w:pPr>
+        <w:ind w:left="1440" w:hanging="360"/>
+      </w:pPr>
+      <w:rPr>
+        <w:rFonts w:ascii="Courier New" w:hAnsi="Courier New" w:cs="Courier New" w:hint="default"/>
+      </w:rPr>
+    </w:lvl>
+    <w:lvl w:ilvl="2" w:tplc="08090005" w:tentative="1">
+      <w:start w:val="1"/>
+      <w:numFmt w:val="bullet"/>
+      <w:lvlText w:val=""/>
+      <w:lvlJc w:val="left"/>
+      <w:pPr>
+        <w:ind w:left="2160" w:hanging="360"/>
+      </w:pPr>
+      <w:rPr>
+        <w:rFonts w:ascii="Wingdings" w:hAnsi="Wingdings" w:hint="default"/>
+      </w:rPr>
+    </w:lvl>
+    <w:lvl w:ilvl="3" w:tplc="08090001" w:tentative="1">
+      <w:start w:val="1"/>
+      <w:numFmt w:val="bullet"/>
+      <w:lvlText w:val=""/>
+      <w:lvlJc w:val="left"/>
+      <w:pPr>
+        <w:ind w:left="2880" w:hanging="360"/>
+      </w:pPr>
+      <w:rPr>
+        <w:rFonts w:ascii="Symbol" w:hAnsi="Symbol" w:hint="default"/>
+      </w:rPr>
+    </w:lvl>
+    <w:lvl w:ilvl="4" w:tplc="08090003" w:tentative="1">
+      <w:start w:val="1"/>
+      <w:numFmt w:val="bullet"/>
+      <w:lvlText w:val="o"/>
+      <w:lvlJc w:val="left"/>
+      <w:pPr>
+        <w:ind w:left="3600" w:hanging="360"/>
+      </w:pPr>
+      <w:rPr>
+        <w:rFonts w:ascii="Courier New" w:hAnsi="Courier New" w:cs="Courier New" w:hint="default"/>
+      </w:rPr>
+    </w:lvl>
+    <w:lvl w:ilvl="5" w:tplc="08090005" w:tentative="1">
+      <w:start w:val="1"/>
+      <w:numFmt w:val="bullet"/>
+      <w:lvlText w:val=""/>
+      <w:lvlJc w:val="left"/>
+      <w:pPr>
+        <w:ind w:left="4320" w:hanging="360"/>
+      </w:pPr>
+      <w:rPr>
+        <w:rFonts w:ascii="Wingdings" w:hAnsi="Wingdings" w:hint="default"/>
+      </w:rPr>
+    </w:lvl>
+    <w:lvl w:ilvl="6" w:tplc="08090001" w:tentative="1">
+      <w:start w:val="1"/>
+      <w:numFmt w:val="bullet"/>
+      <w:lvlText w:val=""/>
+      <w:lvlJc w:val="left"/>
+      <w:pPr>
+        <w:ind w:left="5040" w:hanging="360"/>
+      </w:pPr>
+      <w:rPr>
+        <w:rFonts w:ascii="Symbol" w:hAnsi="Symbol" w:hint="default"/>
+      </w:rPr>
+    </w:lvl>
+    <w:lvl w:ilvl="7" w:tplc="08090003" w:tentative="1">
+      <w:start w:val="1"/>
+      <w:numFmt w:val="bullet"/>
+      <w:lvlText w:val="o"/>
+      <w:lvlJc w:val="left"/>
+      <w:pPr>
+        <w:ind w:left="5760" w:hanging="360"/>
+      </w:pPr>
+      <w:rPr>
+        <w:rFonts w:ascii="Courier New" w:hAnsi="Courier New" w:cs="Courier New" w:hint="default"/>
+      </w:rPr>
+    </w:lvl>
+    <w:lvl w:ilvl="8" w:tplc="08090005" w:tentative="1">
+      <w:start w:val="1"/>
+      <w:numFmt w:val="bullet"/>
+      <w:lvlText w:val=""/>
+      <w:lvlJc w:val="left"/>
+      <w:pPr>
+        <w:ind w:left="6480" w:hanging="360"/>
+      </w:pPr>
+      <w:rPr>
+        <w:rFonts w:ascii="Wingdings" w:hAnsi="Wingdings" w:hint="default"/>
+      </w:rPr>
+    </w:lvl>
+  </w:abstractNum>
+  <w:abstractNum w:abstractNumId="2" w15:restartNumberingAfterBreak="0">
     <w:nsid w:val="4A9B6A4E"/>
     <w:multiLevelType w:val="multilevel"/>
     <w:tmpl w:val="EFB20DBA"/>
@@ -14325,11 +15249,246 @@
       </w:rPr>
     </w:lvl>
   </w:abstractNum>
+  <w:abstractNum w:abstractNumId="3" w15:restartNumberingAfterBreak="0">
+    <w:nsid w:val="4AF425B6"/>
+    <w:multiLevelType w:val="hybridMultilevel"/>
+    <w:tmpl w:val="FBA46270"/>
+    <w:lvl w:ilvl="0" w:tplc="08090001">
+      <w:start w:val="1"/>
+      <w:numFmt w:val="bullet"/>
+      <w:lvlText w:val=""/>
+      <w:lvlJc w:val="left"/>
+      <w:pPr>
+        <w:ind w:left="720" w:hanging="360"/>
+      </w:pPr>
+      <w:rPr>
+        <w:rFonts w:ascii="Symbol" w:hAnsi="Symbol" w:hint="default"/>
+      </w:rPr>
+    </w:lvl>
+    <w:lvl w:ilvl="1" w:tplc="08090003" w:tentative="1">
+      <w:start w:val="1"/>
+      <w:numFmt w:val="bullet"/>
+      <w:lvlText w:val="o"/>
+      <w:lvlJc w:val="left"/>
+      <w:pPr>
+        <w:ind w:left="1440" w:hanging="360"/>
+      </w:pPr>
+      <w:rPr>
+        <w:rFonts w:ascii="Courier New" w:hAnsi="Courier New" w:cs="Courier New" w:hint="default"/>
+      </w:rPr>
+    </w:lvl>
+    <w:lvl w:ilvl="2" w:tplc="08090005" w:tentative="1">
+      <w:start w:val="1"/>
+      <w:numFmt w:val="bullet"/>
+      <w:lvlText w:val=""/>
+      <w:lvlJc w:val="left"/>
+      <w:pPr>
+        <w:ind w:left="2160" w:hanging="360"/>
+      </w:pPr>
+      <w:rPr>
+        <w:rFonts w:ascii="Wingdings" w:hAnsi="Wingdings" w:hint="default"/>
+      </w:rPr>
+    </w:lvl>
+    <w:lvl w:ilvl="3" w:tplc="08090001" w:tentative="1">
+      <w:start w:val="1"/>
+      <w:numFmt w:val="bullet"/>
+      <w:lvlText w:val=""/>
+      <w:lvlJc w:val="left"/>
+      <w:pPr>
+        <w:ind w:left="2880" w:hanging="360"/>
+      </w:pPr>
+      <w:rPr>
+        <w:rFonts w:ascii="Symbol" w:hAnsi="Symbol" w:hint="default"/>
+      </w:rPr>
+    </w:lvl>
+    <w:lvl w:ilvl="4" w:tplc="08090003" w:tentative="1">
+      <w:start w:val="1"/>
+      <w:numFmt w:val="bullet"/>
+      <w:lvlText w:val="o"/>
+      <w:lvlJc w:val="left"/>
+      <w:pPr>
+        <w:ind w:left="3600" w:hanging="360"/>
+      </w:pPr>
+      <w:rPr>
+        <w:rFonts w:ascii="Courier New" w:hAnsi="Courier New" w:cs="Courier New" w:hint="default"/>
+      </w:rPr>
+    </w:lvl>
+    <w:lvl w:ilvl="5" w:tplc="08090005" w:tentative="1">
+      <w:start w:val="1"/>
+      <w:numFmt w:val="bullet"/>
+      <w:lvlText w:val=""/>
+      <w:lvlJc w:val="left"/>
+      <w:pPr>
+        <w:ind w:left="4320" w:hanging="360"/>
+      </w:pPr>
+      <w:rPr>
+        <w:rFonts w:ascii="Wingdings" w:hAnsi="Wingdings" w:hint="default"/>
+      </w:rPr>
+    </w:lvl>
+    <w:lvl w:ilvl="6" w:tplc="08090001" w:tentative="1">
+      <w:start w:val="1"/>
+      <w:numFmt w:val="bullet"/>
+      <w:lvlText w:val=""/>
+      <w:lvlJc w:val="left"/>
+      <w:pPr>
+        <w:ind w:left="5040" w:hanging="360"/>
+      </w:pPr>
+      <w:rPr>
+        <w:rFonts w:ascii="Symbol" w:hAnsi="Symbol" w:hint="default"/>
+      </w:rPr>
+    </w:lvl>
+    <w:lvl w:ilvl="7" w:tplc="08090003" w:tentative="1">
+      <w:start w:val="1"/>
+      <w:numFmt w:val="bullet"/>
+      <w:lvlText w:val="o"/>
+      <w:lvlJc w:val="left"/>
+      <w:pPr>
+        <w:ind w:left="5760" w:hanging="360"/>
+      </w:pPr>
+      <w:rPr>
+        <w:rFonts w:ascii="Courier New" w:hAnsi="Courier New" w:cs="Courier New" w:hint="default"/>
+      </w:rPr>
+    </w:lvl>
+    <w:lvl w:ilvl="8" w:tplc="08090005" w:tentative="1">
+      <w:start w:val="1"/>
+      <w:numFmt w:val="bullet"/>
+      <w:lvlText w:val=""/>
+      <w:lvlJc w:val="left"/>
+      <w:pPr>
+        <w:ind w:left="6480" w:hanging="360"/>
+      </w:pPr>
+      <w:rPr>
+        <w:rFonts w:ascii="Wingdings" w:hAnsi="Wingdings" w:hint="default"/>
+      </w:rPr>
+    </w:lvl>
+  </w:abstractNum>
+  <w:abstractNum w:abstractNumId="4" w15:restartNumberingAfterBreak="0">
+    <w:nsid w:val="5F2A1FDA"/>
+    <w:multiLevelType w:val="hybridMultilevel"/>
+    <w:tmpl w:val="3FF05E60"/>
+    <w:lvl w:ilvl="0" w:tplc="08090001">
+      <w:start w:val="1"/>
+      <w:numFmt w:val="bullet"/>
+      <w:lvlText w:val=""/>
+      <w:lvlJc w:val="left"/>
+      <w:pPr>
+        <w:ind w:left="720" w:hanging="360"/>
+      </w:pPr>
+      <w:rPr>
+        <w:rFonts w:ascii="Symbol" w:hAnsi="Symbol" w:hint="default"/>
+      </w:rPr>
+    </w:lvl>
+    <w:lvl w:ilvl="1" w:tplc="08090003" w:tentative="1">
+      <w:start w:val="1"/>
+      <w:numFmt w:val="bullet"/>
+      <w:lvlText w:val="o"/>
+      <w:lvlJc w:val="left"/>
+      <w:pPr>
+        <w:ind w:left="1440" w:hanging="360"/>
+      </w:pPr>
+      <w:rPr>
+        <w:rFonts w:ascii="Courier New" w:hAnsi="Courier New" w:cs="Courier New" w:hint="default"/>
+      </w:rPr>
+    </w:lvl>
+    <w:lvl w:ilvl="2" w:tplc="08090005" w:tentative="1">
+      <w:start w:val="1"/>
+      <w:numFmt w:val="bullet"/>
+      <w:lvlText w:val=""/>
+      <w:lvlJc w:val="left"/>
+      <w:pPr>
+        <w:ind w:left="2160" w:hanging="360"/>
+      </w:pPr>
+      <w:rPr>
+        <w:rFonts w:ascii="Wingdings" w:hAnsi="Wingdings" w:hint="default"/>
+      </w:rPr>
+    </w:lvl>
+    <w:lvl w:ilvl="3" w:tplc="08090001" w:tentative="1">
+      <w:start w:val="1"/>
+      <w:numFmt w:val="bullet"/>
+      <w:lvlText w:val=""/>
+      <w:lvlJc w:val="left"/>
+      <w:pPr>
+        <w:ind w:left="2880" w:hanging="360"/>
+      </w:pPr>
+      <w:rPr>
+        <w:rFonts w:ascii="Symbol" w:hAnsi="Symbol" w:hint="default"/>
+      </w:rPr>
+    </w:lvl>
+    <w:lvl w:ilvl="4" w:tplc="08090003" w:tentative="1">
+      <w:start w:val="1"/>
+      <w:numFmt w:val="bullet"/>
+      <w:lvlText w:val="o"/>
+      <w:lvlJc w:val="left"/>
+      <w:pPr>
+        <w:ind w:left="3600" w:hanging="360"/>
+      </w:pPr>
+      <w:rPr>
+        <w:rFonts w:ascii="Courier New" w:hAnsi="Courier New" w:cs="Courier New" w:hint="default"/>
+      </w:rPr>
+    </w:lvl>
+    <w:lvl w:ilvl="5" w:tplc="08090005" w:tentative="1">
+      <w:start w:val="1"/>
+      <w:numFmt w:val="bullet"/>
+      <w:lvlText w:val=""/>
+      <w:lvlJc w:val="left"/>
+      <w:pPr>
+        <w:ind w:left="4320" w:hanging="360"/>
+      </w:pPr>
+      <w:rPr>
+        <w:rFonts w:ascii="Wingdings" w:hAnsi="Wingdings" w:hint="default"/>
+      </w:rPr>
+    </w:lvl>
+    <w:lvl w:ilvl="6" w:tplc="08090001" w:tentative="1">
+      <w:start w:val="1"/>
+      <w:numFmt w:val="bullet"/>
+      <w:lvlText w:val=""/>
+      <w:lvlJc w:val="left"/>
+      <w:pPr>
+        <w:ind w:left="5040" w:hanging="360"/>
+      </w:pPr>
+      <w:rPr>
+        <w:rFonts w:ascii="Symbol" w:hAnsi="Symbol" w:hint="default"/>
+      </w:rPr>
+    </w:lvl>
+    <w:lvl w:ilvl="7" w:tplc="08090003" w:tentative="1">
+      <w:start w:val="1"/>
+      <w:numFmt w:val="bullet"/>
+      <w:lvlText w:val="o"/>
+      <w:lvlJc w:val="left"/>
+      <w:pPr>
+        <w:ind w:left="5760" w:hanging="360"/>
+      </w:pPr>
+      <w:rPr>
+        <w:rFonts w:ascii="Courier New" w:hAnsi="Courier New" w:cs="Courier New" w:hint="default"/>
+      </w:rPr>
+    </w:lvl>
+    <w:lvl w:ilvl="8" w:tplc="08090005" w:tentative="1">
+      <w:start w:val="1"/>
+      <w:numFmt w:val="bullet"/>
+      <w:lvlText w:val=""/>
+      <w:lvlJc w:val="left"/>
+      <w:pPr>
+        <w:ind w:left="6480" w:hanging="360"/>
+      </w:pPr>
+      <w:rPr>
+        <w:rFonts w:ascii="Wingdings" w:hAnsi="Wingdings" w:hint="default"/>
+      </w:rPr>
+    </w:lvl>
+  </w:abstractNum>
   <w:num w:numId="1" w16cid:durableId="1139415282">
     <w:abstractNumId w:val="0"/>
   </w:num>
   <w:num w:numId="2" w16cid:durableId="1775513852">
+    <w:abstractNumId w:val="2"/>
+  </w:num>
+  <w:num w:numId="3" w16cid:durableId="978651011">
+    <w:abstractNumId w:val="3"/>
+  </w:num>
+  <w:num w:numId="4" w16cid:durableId="378097060">
     <w:abstractNumId w:val="1"/>
+  </w:num>
+  <w:num w:numId="5" w16cid:durableId="1583906669">
+    <w:abstractNumId w:val="4"/>
   </w:num>
 </w:numbering>
 </file>

</xml_diff>

<commit_message>
main poster version 1
</commit_message>
<xml_diff>
--- a/report.docx
+++ b/report.docx
@@ -334,6 +334,7 @@
                                       </w:rPr>
                                       <w:t xml:space="preserve">This report introduces a Casino-Style Arcade Game Framework for rapid development of web-based arcade games. Built with Node.js and a </w:t>
                                     </w:r>
+                                    <w:proofErr w:type="spellStart"/>
                                     <w:r>
                                       <w:rPr>
                                         <w:color w:val="595959" w:themeColor="text1" w:themeTint="A6"/>
@@ -342,13 +343,32 @@
                                       </w:rPr>
                                       <w:t>monorepo</w:t>
                                     </w:r>
+                                    <w:proofErr w:type="spellEnd"/>
                                     <w:r>
                                       <w:rPr>
                                         <w:color w:val="595959" w:themeColor="text1" w:themeTint="A6"/>
                                         <w:sz w:val="20"/>
                                         <w:szCs w:val="20"/>
                                       </w:rPr>
-                                      <w:t xml:space="preserve"> architecture, the framework allows developers to create engaging games quickly using limited resources. It features a mock JSON database to support game logic and incorporates tools like gsap and pixi.js for enhanced functionality. The effectiveness of this framework is demonstrated through four games: Tricky Cups, Higher or Lower, Bombs Away, and Wheel of Payouts. This report details the framework's design, implementation, and potential for future enhancements.</w:t>
+                                      <w:t xml:space="preserve"> architecture, the framework allows developers to create engaging games quickly using limited resources. It features a mock JSON database to support game logic and incorporates tools like </w:t>
+                                    </w:r>
+                                    <w:proofErr w:type="spellStart"/>
+                                    <w:r>
+                                      <w:rPr>
+                                        <w:color w:val="595959" w:themeColor="text1" w:themeTint="A6"/>
+                                        <w:sz w:val="20"/>
+                                        <w:szCs w:val="20"/>
+                                      </w:rPr>
+                                      <w:t>gsap</w:t>
+                                    </w:r>
+                                    <w:proofErr w:type="spellEnd"/>
+                                    <w:r>
+                                      <w:rPr>
+                                        <w:color w:val="595959" w:themeColor="text1" w:themeTint="A6"/>
+                                        <w:sz w:val="20"/>
+                                        <w:szCs w:val="20"/>
+                                      </w:rPr>
+                                      <w:t xml:space="preserve"> and pixi.js for enhanced functionality. The effectiveness of this framework is demonstrated through four games: Tricky Cups, Higher or Lower, Bombs Away, and Wheel of Payouts. This report details the framework's design, implementation, and potential for future enhancements.</w:t>
                                     </w:r>
                                   </w:p>
                                 </w:sdtContent>
@@ -429,6 +449,7 @@
                                 </w:rPr>
                                 <w:t xml:space="preserve">This report introduces a Casino-Style Arcade Game Framework for rapid development of web-based arcade games. Built with Node.js and a </w:t>
                               </w:r>
+                              <w:proofErr w:type="spellStart"/>
                               <w:r>
                                 <w:rPr>
                                   <w:color w:val="595959" w:themeColor="text1" w:themeTint="A6"/>
@@ -437,13 +458,32 @@
                                 </w:rPr>
                                 <w:t>monorepo</w:t>
                               </w:r>
+                              <w:proofErr w:type="spellEnd"/>
                               <w:r>
                                 <w:rPr>
                                   <w:color w:val="595959" w:themeColor="text1" w:themeTint="A6"/>
                                   <w:sz w:val="20"/>
                                   <w:szCs w:val="20"/>
                                 </w:rPr>
-                                <w:t xml:space="preserve"> architecture, the framework allows developers to create engaging games quickly using limited resources. It features a mock JSON database to support game logic and incorporates tools like gsap and pixi.js for enhanced functionality. The effectiveness of this framework is demonstrated through four games: Tricky Cups, Higher or Lower, Bombs Away, and Wheel of Payouts. This report details the framework's design, implementation, and potential for future enhancements.</w:t>
+                                <w:t xml:space="preserve"> architecture, the framework allows developers to create engaging games quickly using limited resources. It features a mock JSON database to support game logic and incorporates tools like </w:t>
+                              </w:r>
+                              <w:proofErr w:type="spellStart"/>
+                              <w:r>
+                                <w:rPr>
+                                  <w:color w:val="595959" w:themeColor="text1" w:themeTint="A6"/>
+                                  <w:sz w:val="20"/>
+                                  <w:szCs w:val="20"/>
+                                </w:rPr>
+                                <w:t>gsap</w:t>
+                              </w:r>
+                              <w:proofErr w:type="spellEnd"/>
+                              <w:r>
+                                <w:rPr>
+                                  <w:color w:val="595959" w:themeColor="text1" w:themeTint="A6"/>
+                                  <w:sz w:val="20"/>
+                                  <w:szCs w:val="20"/>
+                                </w:rPr>
+                                <w:t xml:space="preserve"> and pixi.js for enhanced functionality. The effectiveness of this framework is demonstrated through four games: Tricky Cups, Higher or Lower, Bombs Away, and Wheel of Payouts. This report details the framework's design, implementation, and potential for future enhancements.</w:t>
                               </w:r>
                             </w:p>
                           </w:sdtContent>
@@ -10384,7 +10424,15 @@
         <w:t>takes an original approach</w:t>
       </w:r>
       <w:r>
-        <w:t xml:space="preserve"> to creating web-based arcade games by offering a user-friendly and efficient platform. This innovative framework is built on a monorepo system, encompassing all necessary infrastructure for game development along with a </w:t>
+        <w:t xml:space="preserve"> to creating web-based arcade games by offering a user-friendly and efficient platform. This innovative framework is built on a </w:t>
+      </w:r>
+      <w:proofErr w:type="spellStart"/>
+      <w:r>
+        <w:t>monorepo</w:t>
+      </w:r>
+      <w:proofErr w:type="spellEnd"/>
+      <w:r>
+        <w:t xml:space="preserve"> system, encompassing all necessary infrastructure for game development along with a </w:t>
       </w:r>
       <w:r>
         <w:t xml:space="preserve">small </w:t>
@@ -10490,7 +10538,15 @@
     </w:p>
     <w:p>
       <w:r>
-        <w:t>The project targets the creation of four distinct games as a demonstration of the framework's capability to support diverse game mechanics and features efficiently. These showcase games will highlight the adaptability of the framework to different types of gameplay and its potential to serve as a robust foundation for further game development.</w:t>
+        <w:t xml:space="preserve">The project targets the creation of four distinct games as a demonstration of the framework's capability to support diverse game mechanics and features efficiently. These showcase games will highlight the adaptability of the framework to different types of </w:t>
+      </w:r>
+      <w:proofErr w:type="gramStart"/>
+      <w:r>
+        <w:t>gameplay</w:t>
+      </w:r>
+      <w:proofErr w:type="gramEnd"/>
+      <w:r>
+        <w:t xml:space="preserve"> and its potential to serve as a robust foundation for further game development.</w:t>
       </w:r>
     </w:p>
     <w:p>
@@ -10535,7 +10591,15 @@
     </w:p>
     <w:p>
       <w:r>
-        <w:t>Designed with scalability in mind, the framework is built to accommodate expansion. Future enhancements might include releasing it as a node package, which would facilitate easy updates and the integration of additional features or games, ensuring the framework remains adaptable and up-to-date.</w:t>
+        <w:t xml:space="preserve">Designed with scalability in mind, the framework is built to accommodate expansion. Future enhancements might include releasing it as a node package, which would facilitate easy updates and the integration of additional features or games, ensuring the framework remains adaptable and </w:t>
+      </w:r>
+      <w:proofErr w:type="gramStart"/>
+      <w:r>
+        <w:t>up-to-date</w:t>
+      </w:r>
+      <w:proofErr w:type="gramEnd"/>
+      <w:r>
+        <w:t>.</w:t>
       </w:r>
     </w:p>
     <w:p>
@@ -10596,165 +10660,174 @@
       <w:r>
         <w:t xml:space="preserve">Following the Model-View-Controller (MVC) architecture principles outlined by </w:t>
       </w:r>
+      <w:proofErr w:type="spellStart"/>
       <w:r>
         <w:rPr>
           <w:b/>
           <w:bCs/>
         </w:rPr>
-        <w:t>Reenskaug (1979)</w:t>
-      </w:r>
-      <w:r>
-        <w:t>,</w:t>
-      </w:r>
-      <w:r>
-        <w:t xml:space="preserve"> t</w:t>
-      </w:r>
-      <w:r>
-        <w:t>he App Controller acts as the core of each game's operations. It manages the foundational activities such as loading assets, setting up the game views (Stage, UI, and Game), and the game loop. It also adjusts the game's views to accommodate different screen sizes, ensuring a seamless experience across all devices.</w:t>
-      </w:r>
-    </w:p>
-    <w:p>
-      <w:pPr>
-        <w:pStyle w:val="Heading3"/>
-      </w:pPr>
-      <w:bookmarkStart w:id="13" w:name="_Toc164637884"/>
-      <w:r>
-        <w:t>Connection Model</w:t>
-      </w:r>
-      <w:bookmarkEnd w:id="13"/>
-    </w:p>
-    <w:p>
-      <w:r>
-        <w:t>Serving as the link between the game and its</w:t>
-      </w:r>
-      <w:r>
-        <w:t xml:space="preserve"> meta</w:t>
-      </w:r>
-      <w:r>
-        <w:t>data, the Connection Model provides developers with easy access to essential game information such as rules, payouts, and</w:t>
-      </w:r>
-      <w:r>
-        <w:t xml:space="preserve"> setup</w:t>
-      </w:r>
-      <w:r>
-        <w:t xml:space="preserve"> configuration. These would typically reside on a remote server, but in this framework, they are incorporated within the local repository.</w:t>
-      </w:r>
-    </w:p>
-    <w:p>
-      <w:pPr>
-        <w:pStyle w:val="Heading3"/>
-      </w:pPr>
-      <w:bookmarkStart w:id="14" w:name="_Toc164637885"/>
-      <w:r>
-        <w:t>User Interface (UI)</w:t>
-      </w:r>
-      <w:bookmarkEnd w:id="14"/>
-    </w:p>
-    <w:p>
-      <w:r>
-        <w:t>The User Interface component is standardized across games, offering a consistent look and feel while displaying essential information like game rules, the player's balance, and betting options. It also includes interactive controls for playing rounds and adjusting bets, tailored to ensure usability across both mobile and desktop platforms.</w:t>
-      </w:r>
-    </w:p>
-    <w:p>
-      <w:pPr>
-        <w:pStyle w:val="Heading3"/>
-      </w:pPr>
-      <w:bookmarkStart w:id="15" w:name="_Toc164637886"/>
-      <w:r>
-        <w:t>Game View</w:t>
-      </w:r>
-      <w:bookmarkEnd w:id="15"/>
-    </w:p>
-    <w:p>
-      <w:r>
-        <w:t>This component renders the visual elements of the game, such as graphics and animations, based on the data provided by the Connection Model. It is designed to be extendable, allowing developers to customize the visual experience for each game without altering the underlying gameplay mechanics.</w:t>
-      </w:r>
-    </w:p>
-    <w:p>
-      <w:pPr>
-        <w:pStyle w:val="Heading3"/>
-      </w:pPr>
-      <w:bookmarkStart w:id="16" w:name="_Toc164637887"/>
-      <w:r>
-        <w:t>Stag</w:t>
-      </w:r>
-      <w:r>
-        <w:t>e</w:t>
-      </w:r>
-      <w:r>
-        <w:t xml:space="preserve"> View</w:t>
-      </w:r>
-      <w:bookmarkEnd w:id="16"/>
-    </w:p>
-    <w:p>
-      <w:r>
-        <w:t>The Stage View manages the overall layout of the game elements within the framework's rendering environment, using PixiJS</w:t>
-      </w:r>
-      <w:r>
-        <w:t xml:space="preserve"> </w:t>
-      </w:r>
+        <w:t>Reenskaug</w:t>
+      </w:r>
+      <w:proofErr w:type="spellEnd"/>
       <w:r>
         <w:rPr>
           <w:b/>
           <w:bCs/>
         </w:rPr>
-        <w:t>(</w:t>
+        <w:t xml:space="preserve"> (1979)</w:t>
+      </w:r>
+      <w:r>
+        <w:t>,</w:t>
+      </w:r>
+      <w:r>
+        <w:t xml:space="preserve"> t</w:t>
+      </w:r>
+      <w:r>
+        <w:t>he App Controller acts as the core of each game's operations. It manages the foundational activities such as loading assets, setting up the game views (Stage, UI, and Game), and the game loop. It also adjusts the game's views to accommodate different screen sizes, ensuring a seamless experience across all devices.</w:t>
+      </w:r>
+    </w:p>
+    <w:p>
+      <w:pPr>
+        <w:pStyle w:val="Heading3"/>
+      </w:pPr>
+      <w:bookmarkStart w:id="13" w:name="_Toc164637884"/>
+      <w:r>
+        <w:t>Connection Model</w:t>
+      </w:r>
+      <w:bookmarkEnd w:id="13"/>
+    </w:p>
+    <w:p>
+      <w:r>
+        <w:t>Serving as the link between the game and its</w:t>
+      </w:r>
+      <w:r>
+        <w:t xml:space="preserve"> meta</w:t>
+      </w:r>
+      <w:r>
+        <w:t>data, the Connection Model provides developers with easy access to essential game information such as rules, payouts, and</w:t>
+      </w:r>
+      <w:r>
+        <w:t xml:space="preserve"> setup</w:t>
+      </w:r>
+      <w:r>
+        <w:t xml:space="preserve"> configuration. These would typically reside on a remote server, but in this framework, they are incorporated within the local repository.</w:t>
+      </w:r>
+    </w:p>
+    <w:p>
+      <w:pPr>
+        <w:pStyle w:val="Heading3"/>
+      </w:pPr>
+      <w:bookmarkStart w:id="14" w:name="_Toc164637885"/>
+      <w:r>
+        <w:t>User Interface (UI)</w:t>
+      </w:r>
+      <w:bookmarkEnd w:id="14"/>
+    </w:p>
+    <w:p>
+      <w:r>
+        <w:t>The User Interface component is standardized across games, offering a consistent look and feel while displaying essential information like game rules, the player's balance, and betting options. It also includes interactive controls for playing rounds and adjusting bets, tailored to ensure usability across both mobile and desktop platforms.</w:t>
+      </w:r>
+    </w:p>
+    <w:p>
+      <w:pPr>
+        <w:pStyle w:val="Heading3"/>
+      </w:pPr>
+      <w:bookmarkStart w:id="15" w:name="_Toc164637886"/>
+      <w:r>
+        <w:t>Game View</w:t>
+      </w:r>
+      <w:bookmarkEnd w:id="15"/>
+    </w:p>
+    <w:p>
+      <w:r>
+        <w:t>This component renders the visual elements of the game, such as graphics and animations, based on the data provided by the Connection Model. It is designed to be extendable, allowing developers to customize the visual experience for each game without altering the underlying gameplay mechanics.</w:t>
+      </w:r>
+    </w:p>
+    <w:p>
+      <w:pPr>
+        <w:pStyle w:val="Heading3"/>
+      </w:pPr>
+      <w:bookmarkStart w:id="16" w:name="_Toc164637887"/>
+      <w:r>
+        <w:t>Stag</w:t>
+      </w:r>
+      <w:r>
+        <w:t>e</w:t>
+      </w:r>
+      <w:r>
+        <w:t xml:space="preserve"> View</w:t>
+      </w:r>
+      <w:bookmarkEnd w:id="16"/>
+    </w:p>
+    <w:p>
+      <w:r>
+        <w:t>The Stage View manages the overall layout of the game elements within the framework's rendering environment, using PixiJS</w:t>
+      </w:r>
+      <w:r>
+        <w:t xml:space="preserve"> </w:t>
       </w:r>
       <w:r>
         <w:rPr>
           <w:b/>
           <w:bCs/>
         </w:rPr>
-        <w:t>PixiJS</w:t>
+        <w:t>(</w:t>
       </w:r>
       <w:r>
         <w:rPr>
           <w:b/>
           <w:bCs/>
         </w:rPr>
-        <w:t>, 2024)</w:t>
-      </w:r>
-      <w:r>
-        <w:t>. It ensures that all visual components are correctly scaled and positioned on various display sizes, maintaining graphic quality and interaction consistency across different devices.</w:t>
-      </w:r>
-    </w:p>
-    <w:p>
-      <w:pPr>
-        <w:pStyle w:val="Heading2"/>
-      </w:pPr>
-      <w:bookmarkStart w:id="17" w:name="_Toc164637888"/>
-      <w:r>
-        <w:t>Functionalities of the Framework</w:t>
-      </w:r>
-      <w:bookmarkEnd w:id="17"/>
-    </w:p>
-    <w:p>
-      <w:r>
-        <w:t>The Casino-Style Arcade Game Framework provides a robust array of features designed to streamline the development of web-based casino-style games. These functionalities not only simplify the technical process but also enhance the overall user experience by focusing on ease of use and efficient game performance.</w:t>
-      </w:r>
-    </w:p>
-    <w:p>
-      <w:pPr>
-        <w:pStyle w:val="Heading3"/>
-      </w:pPr>
-      <w:bookmarkStart w:id="18" w:name="_Toc164637889"/>
-      <w:r>
-        <w:t>Efficient Game Development</w:t>
-      </w:r>
-      <w:bookmarkEnd w:id="18"/>
-    </w:p>
-    <w:p>
-      <w:r>
-        <w:t>Following</w:t>
-      </w:r>
-      <w:r>
-        <w:t xml:space="preserve"> the findings of </w:t>
+        <w:t>PixiJS</w:t>
       </w:r>
       <w:r>
         <w:rPr>
           <w:b/>
           <w:bCs/>
         </w:rPr>
+        <w:t>, 2024)</w:t>
+      </w:r>
+      <w:r>
+        <w:t>. It ensures that all visual components are correctly scaled and positioned on various display sizes, maintaining graphic quality and interaction consistency across different devices.</w:t>
+      </w:r>
+    </w:p>
+    <w:p>
+      <w:pPr>
+        <w:pStyle w:val="Heading2"/>
+      </w:pPr>
+      <w:bookmarkStart w:id="17" w:name="_Toc164637888"/>
+      <w:r>
+        <w:t>Functionalities of the Framework</w:t>
+      </w:r>
+      <w:bookmarkEnd w:id="17"/>
+    </w:p>
+    <w:p>
+      <w:r>
+        <w:t>The Casino-Style Arcade Game Framework provides a robust array of features designed to streamline the development of web-based casino-style games. These functionalities not only simplify the technical process but also enhance the overall user experience by focusing on ease of use and efficient game performance.</w:t>
+      </w:r>
+    </w:p>
+    <w:p>
+      <w:pPr>
+        <w:pStyle w:val="Heading3"/>
+      </w:pPr>
+      <w:bookmarkStart w:id="18" w:name="_Toc164637889"/>
+      <w:r>
+        <w:t>Efficient Game Development</w:t>
+      </w:r>
+      <w:bookmarkEnd w:id="18"/>
+    </w:p>
+    <w:p>
+      <w:r>
+        <w:t>Following</w:t>
+      </w:r>
+      <w:r>
+        <w:t xml:space="preserve"> the findings of </w:t>
+      </w:r>
+      <w:r>
+        <w:rPr>
+          <w:b/>
+          <w:bCs/>
+        </w:rPr>
         <w:t>Salen and Zimmerman (2004)</w:t>
       </w:r>
       <w:r>
@@ -10866,6 +10939,7 @@
         </w:rPr>
         <w:t>(</w:t>
       </w:r>
+      <w:proofErr w:type="spellStart"/>
       <w:r>
         <w:rPr>
           <w:b/>
@@ -10873,6 +10947,7 @@
         </w:rPr>
         <w:t>GreenSock</w:t>
       </w:r>
+      <w:proofErr w:type="spellEnd"/>
       <w:r>
         <w:rPr>
           <w:b/>
@@ -11324,7 +11399,15 @@
       </w:pPr>
       <w:bookmarkStart w:id="39" w:name="_Toc164637910"/>
       <w:r>
-        <w:t>GSAP (GreenSock Animation Platform)</w:t>
+        <w:t>GSAP (</w:t>
+      </w:r>
+      <w:proofErr w:type="spellStart"/>
+      <w:r>
+        <w:t>GreenSock</w:t>
+      </w:r>
+      <w:proofErr w:type="spellEnd"/>
+      <w:r>
+        <w:t xml:space="preserve"> Animation Platform)</w:t>
       </w:r>
       <w:bookmarkEnd w:id="39"/>
     </w:p>
@@ -11342,6 +11425,7 @@
         </w:rPr>
         <w:t>(</w:t>
       </w:r>
+      <w:proofErr w:type="spellStart"/>
       <w:r>
         <w:rPr>
           <w:b/>
@@ -11349,6 +11433,7 @@
         </w:rPr>
         <w:t>GreenSock</w:t>
       </w:r>
+      <w:proofErr w:type="spellEnd"/>
       <w:r>
         <w:rPr>
           <w:b/>
@@ -11442,7 +11527,15 @@
         <w:t>(Node.js, 2024)</w:t>
       </w:r>
       <w:r>
-        <w:t xml:space="preserve"> sets the foundation for using JavaScript on the server side and managing dependencies through npm (Node Package Manager).</w:t>
+        <w:t xml:space="preserve"> sets the foundation for using JavaScript on the server side and managing dependencies through </w:t>
+      </w:r>
+      <w:proofErr w:type="spellStart"/>
+      <w:r>
+        <w:t>npm</w:t>
+      </w:r>
+      <w:proofErr w:type="spellEnd"/>
+      <w:r>
+        <w:t xml:space="preserve"> (Node Package Manager).</w:t>
       </w:r>
     </w:p>
     <w:p>
@@ -11457,7 +11550,23 @@
     </w:p>
     <w:p>
       <w:r>
-        <w:t>Using npm, all necessary dependencies specified within the package.json file are installed. This ensures that all tools and libraries are available for the development process.</w:t>
+        <w:t xml:space="preserve">Using </w:t>
+      </w:r>
+      <w:proofErr w:type="spellStart"/>
+      <w:r>
+        <w:t>npm</w:t>
+      </w:r>
+      <w:proofErr w:type="spellEnd"/>
+      <w:r>
+        <w:t xml:space="preserve">, all necessary dependencies specified within the </w:t>
+      </w:r>
+      <w:proofErr w:type="spellStart"/>
+      <w:r>
+        <w:t>package.json</w:t>
+      </w:r>
+      <w:proofErr w:type="spellEnd"/>
+      <w:r>
+        <w:t xml:space="preserve"> file are installed. This ensures that all tools and libraries are available for the development process.</w:t>
       </w:r>
     </w:p>
     <w:p>
@@ -11581,8 +11690,13 @@
         <w:pStyle w:val="Heading2"/>
       </w:pPr>
       <w:bookmarkStart w:id="47" w:name="_Toc164637918"/>
-      <w:r>
-        <w:t>Monorepo Structure</w:t>
+      <w:proofErr w:type="spellStart"/>
+      <w:r>
+        <w:t>Monorepo</w:t>
+      </w:r>
+      <w:proofErr w:type="spellEnd"/>
+      <w:r>
+        <w:t xml:space="preserve"> Structure</w:t>
       </w:r>
       <w:bookmarkEnd w:id="47"/>
     </w:p>
@@ -11600,8 +11714,13 @@
         <w:t xml:space="preserve"> </w:t>
       </w:r>
       <w:r>
-        <w:t>a monorepo</w:t>
-      </w:r>
+        <w:t xml:space="preserve">a </w:t>
+      </w:r>
+      <w:proofErr w:type="spellStart"/>
+      <w:r>
+        <w:t>monorepo</w:t>
+      </w:r>
+      <w:proofErr w:type="spellEnd"/>
       <w:r>
         <w:t xml:space="preserve"> </w:t>
       </w:r>
@@ -11667,6 +11786,7 @@
           <w:numId w:val="2"/>
         </w:numPr>
       </w:pPr>
+      <w:proofErr w:type="spellStart"/>
       <w:r>
         <w:rPr>
           <w:b/>
@@ -11674,6 +11794,7 @@
         </w:rPr>
         <w:t>src</w:t>
       </w:r>
+      <w:proofErr w:type="spellEnd"/>
       <w:r>
         <w:t>: This directory contains the source code for the framework and games.</w:t>
       </w:r>
@@ -11695,6 +11816,8 @@
       <w:r>
         <w:t>: Holds the mock JSON database file (</w:t>
       </w:r>
+      <w:proofErr w:type="spellStart"/>
+      <w:proofErr w:type="gramStart"/>
       <w:r>
         <w:rPr>
           <w:b/>
@@ -11702,6 +11825,8 @@
         </w:rPr>
         <w:t>database.json</w:t>
       </w:r>
+      <w:proofErr w:type="spellEnd"/>
+      <w:proofErr w:type="gramEnd"/>
       <w:r>
         <w:t>) used to store game metadata such as names, rules, RTP (Return to Player) percentages, payouts, and setup configurations.</w:t>
       </w:r>
@@ -11749,6 +11874,7 @@
           <w:numId w:val="2"/>
         </w:numPr>
       </w:pPr>
+      <w:proofErr w:type="spellStart"/>
       <w:r>
         <w:rPr>
           <w:b/>
@@ -11756,6 +11882,7 @@
         </w:rPr>
         <w:t>controller.ts</w:t>
       </w:r>
+      <w:proofErr w:type="spellEnd"/>
       <w:r>
         <w:t>: Implements the main controller for handling game logic and interactions.</w:t>
       </w:r>
@@ -11836,6 +11963,7 @@
           <w:numId w:val="2"/>
         </w:numPr>
       </w:pPr>
+      <w:proofErr w:type="spellStart"/>
       <w:r>
         <w:rPr>
           <w:b/>
@@ -11843,6 +11971,7 @@
         </w:rPr>
         <w:t>ui</w:t>
       </w:r>
+      <w:proofErr w:type="spellEnd"/>
       <w:r>
         <w:t>: Handles user interface components like buttons and text displays.</w:t>
       </w:r>
@@ -11890,6 +12019,7 @@
           <w:numId w:val="2"/>
         </w:numPr>
       </w:pPr>
+      <w:proofErr w:type="spellStart"/>
       <w:r>
         <w:rPr>
           <w:b/>
@@ -11897,6 +12027,7 @@
         </w:rPr>
         <w:t>model.ts</w:t>
       </w:r>
+      <w:proofErr w:type="spellEnd"/>
       <w:r>
         <w:t>: Implements the database model for fetching game metadata.</w:t>
       </w:r>
@@ -11970,6 +12101,7 @@
       <w:r>
         <w:t xml:space="preserve">, etc.) contains an </w:t>
       </w:r>
+      <w:proofErr w:type="spellStart"/>
       <w:r>
         <w:rPr>
           <w:b/>
@@ -11977,6 +12109,7 @@
         </w:rPr>
         <w:t>app.ts</w:t>
       </w:r>
+      <w:proofErr w:type="spellEnd"/>
       <w:r>
         <w:t xml:space="preserve"> file defining the game's entry point, an </w:t>
       </w:r>
@@ -12028,6 +12161,7 @@
           <w:numId w:val="2"/>
         </w:numPr>
       </w:pPr>
+      <w:proofErr w:type="spellStart"/>
       <w:r>
         <w:rPr>
           <w:b/>
@@ -12035,6 +12169,7 @@
         </w:rPr>
         <w:t>dist</w:t>
       </w:r>
+      <w:proofErr w:type="spellEnd"/>
       <w:r>
         <w:t>: Contains the bundled JavaScript files, assets, and the index.html file used for running the gam</w:t>
       </w:r>
@@ -12052,6 +12187,8 @@
           <w:numId w:val="2"/>
         </w:numPr>
       </w:pPr>
+      <w:proofErr w:type="spellStart"/>
+      <w:proofErr w:type="gramStart"/>
       <w:r>
         <w:rPr>
           <w:b/>
@@ -12059,6 +12196,8 @@
         </w:rPr>
         <w:t>package.json</w:t>
       </w:r>
+      <w:proofErr w:type="spellEnd"/>
+      <w:proofErr w:type="gramEnd"/>
       <w:r>
         <w:t>: Defines project dependencies and scripts for development, building, and documentation generation.</w:t>
       </w:r>
@@ -12070,6 +12209,8 @@
           <w:numId w:val="2"/>
         </w:numPr>
       </w:pPr>
+      <w:proofErr w:type="spellStart"/>
+      <w:proofErr w:type="gramStart"/>
       <w:r>
         <w:rPr>
           <w:b/>
@@ -12077,6 +12218,8 @@
         </w:rPr>
         <w:t>tsconfig.json</w:t>
       </w:r>
+      <w:proofErr w:type="spellEnd"/>
+      <w:proofErr w:type="gramEnd"/>
       <w:r>
         <w:t>: Configures TypeScript compiler options.</w:t>
       </w:r>
@@ -13857,6 +14000,7 @@
         </w:rPr>
         <w:t>(</w:t>
       </w:r>
+      <w:proofErr w:type="spellStart"/>
       <w:r>
         <w:rPr>
           <w:b/>
@@ -13864,6 +14008,7 @@
         </w:rPr>
         <w:t>GreenSock</w:t>
       </w:r>
+      <w:proofErr w:type="spellEnd"/>
       <w:r>
         <w:rPr>
           <w:b/>
@@ -14289,7 +14434,15 @@
     </w:p>
     <w:p>
       <w:r>
-        <w:t>The framework has successfully demonstrated its capability to simplify the game development process significantly. By employing a monorepo architecture and utilizing modern technologies such as Node.js</w:t>
+        <w:t xml:space="preserve">The framework has successfully demonstrated its capability to simplify the game development process significantly. By employing a </w:t>
+      </w:r>
+      <w:proofErr w:type="spellStart"/>
+      <w:r>
+        <w:t>monorepo</w:t>
+      </w:r>
+      <w:proofErr w:type="spellEnd"/>
+      <w:r>
+        <w:t xml:space="preserve"> architecture and utilizing modern technologies such as Node.js</w:t>
       </w:r>
       <w:r>
         <w:t xml:space="preserve"> </w:t>
@@ -14341,6 +14494,7 @@
         </w:rPr>
         <w:t>(</w:t>
       </w:r>
+      <w:proofErr w:type="spellStart"/>
       <w:r>
         <w:rPr>
           <w:b/>
@@ -14348,6 +14502,7 @@
         </w:rPr>
         <w:t>GreenSock</w:t>
       </w:r>
+      <w:proofErr w:type="spellEnd"/>
       <w:r>
         <w:rPr>
           <w:b/>
@@ -14511,8 +14666,13 @@
           <w:numId w:val="4"/>
         </w:numPr>
       </w:pPr>
-      <w:r>
-        <w:t>GreenSock (2024) GSAP Documentation. Available at: https://greensock.com/docs/ (Accessed: 2</w:t>
+      <w:proofErr w:type="spellStart"/>
+      <w:r>
+        <w:t>GreenSock</w:t>
+      </w:r>
+      <w:proofErr w:type="spellEnd"/>
+      <w:r>
+        <w:t xml:space="preserve"> (2024) GSAP Documentation. Available at: https://greensock.com/docs/ (Accessed: 2</w:t>
       </w:r>
       <w:r>
         <w:t>2</w:t>
@@ -14592,8 +14752,13 @@
           <w:numId w:val="4"/>
         </w:numPr>
       </w:pPr>
-      <w:r>
-        <w:t>Reenskaug, T. (1979). Models-Views-Controllers.</w:t>
+      <w:proofErr w:type="spellStart"/>
+      <w:r>
+        <w:t>Reenskaug</w:t>
+      </w:r>
+      <w:proofErr w:type="spellEnd"/>
+      <w:r>
+        <w:t>, T. (1979). Models-Views-Controllers.</w:t>
       </w:r>
     </w:p>
     <w:p>
@@ -14844,9 +15009,11 @@
       <w:r>
         <w:t xml:space="preserve">: </w:t>
       </w:r>
+      <w:proofErr w:type="gramStart"/>
       <w:r>
         <w:t>https://kn215.brighton.domains/arcade/docs</w:t>
       </w:r>
+      <w:proofErr w:type="gramEnd"/>
     </w:p>
     <w:p>
       <w:pPr>

</xml_diff>